<commit_message>
Contact information (Section 3) updated
</commit_message>
<xml_diff>
--- a/deployment/emulator/docs/BRT_AN_035_EVE_Emulator_Library_User_Guide.docx
+++ b/deployment/emulator/docs/BRT_AN_035_EVE_Emulator_Library_User_Guide.docx
@@ -27886,10 +27886,6 @@
       <w:bookmarkEnd w:id="32"/>
     </w:p>
     <w:p/>
-    <w:p>
-      <w:bookmarkStart w:id="33" w:name="_GoBack"/>
-      <w:bookmarkEnd w:id="33"/>
-    </w:p>
     <w:p/>
     <w:p/>
     <w:p/>
@@ -27903,6 +27899,7 @@
     <w:p/>
     <w:p/>
     <w:p/>
+    <w:p/>
     <w:p>
       <w:pPr>
         <w:pStyle w:val="Heading1"/>
@@ -27915,7 +27912,7 @@
           <w:tab w:val="left" w:pos="733"/>
         </w:tabs>
       </w:pPr>
-      <w:bookmarkStart w:id="34" w:name="_Toc511637934"/>
+      <w:bookmarkStart w:id="33" w:name="_Toc511637934"/>
       <w:r>
         <w:lastRenderedPageBreak/>
         <w:t>Contact</w:t>
@@ -27926,7 +27923,7 @@
       <w:r>
         <w:t>Information</w:t>
       </w:r>
-      <w:bookmarkEnd w:id="34"/>
+      <w:bookmarkEnd w:id="33"/>
     </w:p>
     <w:p>
       <w:pPr>
@@ -28171,51 +28168,43 @@
           </w:tcPr>
           <w:p>
             <w:pPr>
-              <w:spacing w:before="198"/>
-              <w:ind w:right="705"/>
-              <w:rPr>
-                <w:sz w:val="16"/>
+              <w:pStyle w:val="ContactAddress"/>
+              <w:rPr>
                 <w:szCs w:val="16"/>
               </w:rPr>
             </w:pPr>
             <w:r>
               <w:rPr>
-                <w:sz w:val="16"/>
                 <w:szCs w:val="16"/>
               </w:rPr>
-              <w:t>7130 SW Fir Loop Tigard,</w:t>
+              <w:t xml:space="preserve">2F, No. 516, Sec. 1, </w:t>
             </w:r>
-          </w:p>
-          <w:p>
-            <w:pPr>
-              <w:ind w:right="3055"/>
-              <w:rPr>
-                <w:sz w:val="16"/>
+            <w:proofErr w:type="spellStart"/>
+            <w:r>
+              <w:rPr>
                 <w:szCs w:val="16"/>
               </w:rPr>
-            </w:pPr>
+              <w:t>NeiHu</w:t>
+            </w:r>
+            <w:proofErr w:type="spellEnd"/>
             <w:r>
               <w:rPr>
-                <w:sz w:val="16"/>
                 <w:szCs w:val="16"/>
               </w:rPr>
-              <w:t>Hillsboro, OR 97223-8160</w:t>
+              <w:t xml:space="preserve"> Road</w:t>
+            </w:r>
+            <w:r>
+              <w:rPr>
+                <w:szCs w:val="16"/>
+              </w:rPr>
+              <w:br/>
+              <w:t>Taipei 114, Taiwan</w:t>
             </w:r>
           </w:p>
           <w:p>
             <w:pPr>
               <w:pStyle w:val="ContactAddress"/>
-              <w:rPr>
-                <w:b/>
-                <w:szCs w:val="16"/>
-              </w:rPr>
             </w:pPr>
-            <w:r>
-              <w:rPr>
-                <w:szCs w:val="16"/>
-              </w:rPr>
-              <w:t>USA.</w:t>
-            </w:r>
           </w:p>
           <w:p>
             <w:pPr>
@@ -28229,7 +28218,13 @@
               <w:rPr>
                 <w:szCs w:val="16"/>
               </w:rPr>
-              <w:t>Tel: +886 (2) 8797 5691</w:t>
+              <w:t xml:space="preserve">Tel: +886 (2) 8797 </w:t>
+            </w:r>
+            <w:r>
+              <w:rPr>
+                <w:szCs w:val="16"/>
+              </w:rPr>
+              <w:t>1330</w:t>
             </w:r>
           </w:p>
           <w:p>
@@ -28717,6 +28712,20 @@
             <w:pPr>
               <w:pStyle w:val="ContactAddress"/>
               <w:rPr>
+                <w:szCs w:val="16"/>
+              </w:rPr>
+            </w:pPr>
+            <w:r>
+              <w:rPr>
+                <w:szCs w:val="16"/>
+              </w:rPr>
+              <w:t xml:space="preserve">Unit 1, 2 Seaward Place, </w:t>
+            </w:r>
+          </w:p>
+          <w:p>
+            <w:pPr>
+              <w:pStyle w:val="ContactAddress"/>
+              <w:rPr>
                 <w:b/>
                 <w:szCs w:val="16"/>
               </w:rPr>
@@ -28725,7 +28734,7 @@
               <w:rPr>
                 <w:szCs w:val="16"/>
               </w:rPr>
-              <w:t>Unit 1, 2 Seaward Place, Centurion Business Park</w:t>
+              <w:t>Centurion Business Park</w:t>
             </w:r>
           </w:p>
           <w:p>
@@ -28838,7 +28847,6 @@
             <w:pPr>
               <w:pStyle w:val="ContactAddress"/>
               <w:rPr>
-                <w:b/>
                 <w:szCs w:val="16"/>
               </w:rPr>
             </w:pPr>
@@ -28854,7 +28862,22 @@
               <w:rPr>
                 <w:szCs w:val="16"/>
               </w:rPr>
-              <w:t xml:space="preserve"> Tower Building, 5th Floor, 173A Nguyen Van </w:t>
+              <w:t xml:space="preserve"> Tower Building, 5th Floor, </w:t>
+            </w:r>
+          </w:p>
+          <w:p>
+            <w:pPr>
+              <w:pStyle w:val="ContactAddress"/>
+              <w:rPr>
+                <w:b/>
+                <w:szCs w:val="16"/>
+              </w:rPr>
+            </w:pPr>
+            <w:r>
+              <w:rPr>
+                <w:szCs w:val="16"/>
+              </w:rPr>
+              <w:t xml:space="preserve">173A Nguyen Van </w:t>
             </w:r>
             <w:proofErr w:type="spellStart"/>
             <w:r>
@@ -29645,7 +29668,7 @@
       <w:pPr>
         <w:pStyle w:val="Heading1"/>
       </w:pPr>
-      <w:bookmarkStart w:id="35" w:name="_Toc511637935"/>
+      <w:bookmarkStart w:id="34" w:name="_Toc511637935"/>
       <w:r>
         <w:t xml:space="preserve">Appendix </w:t>
       </w:r>
@@ -29657,7 +29680,7 @@
       <w:r>
         <w:t xml:space="preserve"> – References</w:t>
       </w:r>
-      <w:bookmarkEnd w:id="35"/>
+      <w:bookmarkEnd w:id="34"/>
     </w:p>
     <w:p>
       <w:pPr>
@@ -29675,11 +29698,11 @@
         <w:spacing w:before="1"/>
         <w:ind w:left="300" w:firstLine="0"/>
       </w:pPr>
-      <w:bookmarkStart w:id="36" w:name="_Toc511637936"/>
+      <w:bookmarkStart w:id="35" w:name="_Toc511637936"/>
       <w:r>
         <w:t>Acronyms and Abbreviations</w:t>
       </w:r>
-      <w:bookmarkEnd w:id="36"/>
+      <w:bookmarkEnd w:id="35"/>
     </w:p>
     <w:p>
       <w:pPr>
@@ -30002,11 +30025,11 @@
       <w:pPr>
         <w:pStyle w:val="Heading1"/>
       </w:pPr>
-      <w:bookmarkStart w:id="37" w:name="_Toc511637937"/>
+      <w:bookmarkStart w:id="36" w:name="_Toc511637937"/>
       <w:r>
         <w:t>Appendix B – List of Tables &amp; Figures</w:t>
       </w:r>
-      <w:bookmarkEnd w:id="37"/>
+      <w:bookmarkEnd w:id="36"/>
     </w:p>
     <w:p>
       <w:pPr>
@@ -30023,11 +30046,11 @@
         <w:pStyle w:val="Heading2"/>
         <w:ind w:left="300" w:firstLine="0"/>
       </w:pPr>
-      <w:bookmarkStart w:id="38" w:name="_Toc511637938"/>
+      <w:bookmarkStart w:id="37" w:name="_Toc511637938"/>
       <w:r>
         <w:t>List of Tables</w:t>
       </w:r>
-      <w:bookmarkEnd w:id="38"/>
+      <w:bookmarkEnd w:id="37"/>
     </w:p>
     <w:p>
       <w:pPr>
@@ -30078,11 +30101,11 @@
         <w:spacing w:before="356"/>
         <w:ind w:left="300" w:firstLine="0"/>
       </w:pPr>
-      <w:bookmarkStart w:id="39" w:name="_Toc511637939"/>
+      <w:bookmarkStart w:id="38" w:name="_Toc511637939"/>
       <w:r>
         <w:t>List of Figures</w:t>
       </w:r>
-      <w:bookmarkEnd w:id="39"/>
+      <w:bookmarkEnd w:id="38"/>
     </w:p>
     <w:p>
       <w:pPr>
@@ -30095,7 +30118,15 @@
       </w:pPr>
       <w:hyperlink w:anchor="_bookmark15" w:history="1">
         <w:r>
-          <w:t>Figure 1     Flags</w:t>
+          <w:t xml:space="preserve">Figure 1     </w:t>
+        </w:r>
+        <w:r>
+          <w:t xml:space="preserve"> </w:t>
+        </w:r>
+        <w:bookmarkStart w:id="39" w:name="_GoBack"/>
+        <w:bookmarkEnd w:id="39"/>
+        <w:r>
+          <w:t>Flags</w:t>
         </w:r>
         <w:r>
           <w:rPr>
@@ -33614,7 +33645,7 @@
                             <w:rPr>
                               <w:noProof/>
                             </w:rPr>
-                            <w:t>15</w:t>
+                            <w:t>18</w:t>
                           </w:r>
                           <w:r>
                             <w:fldChar w:fldCharType="end"/>
@@ -33740,7 +33771,7 @@
                       <w:rPr>
                         <w:noProof/>
                       </w:rPr>
-                      <w:t>15</w:t>
+                      <w:t>18</w:t>
                     </w:r>
                     <w:r>
                       <w:fldChar w:fldCharType="end"/>
@@ -39426,7 +39457,7 @@
 </file>
 
 <file path=customXml/itemProps1.xml><?xml version="1.0" encoding="utf-8"?>
-<ds:datastoreItem xmlns:ds="http://schemas.openxmlformats.org/officeDocument/2006/customXml" ds:itemID="{BAE00D23-33A1-4A3D-AFD5-5BC887AE684B}">
+<ds:datastoreItem xmlns:ds="http://schemas.openxmlformats.org/officeDocument/2006/customXml" ds:itemID="{EE4DA183-E710-4FC4-B340-747D00EF2883}">
   <ds:schemaRefs>
     <ds:schemaRef ds:uri="http://schemas.openxmlformats.org/officeDocument/2006/bibliography"/>
   </ds:schemaRefs>

</xml_diff>

<commit_message>
Minor modifications in API descriptions and others
</commit_message>
<xml_diff>
--- a/deployment/emulator/docs/BRT_AN_035_EVE_Emulator_Library_User_Guide.docx
+++ b/deployment/emulator/docs/BRT_AN_035_EVE_Emulator_Library_User_Guide.docx
@@ -27,6 +27,7 @@
           <w:rFonts w:ascii="Times New Roman"/>
           <w:noProof/>
           <w:sz w:val="20"/>
+          <w:lang w:val="en-SG" w:eastAsia="en-SG"/>
         </w:rPr>
         <w:drawing>
           <wp:inline distT="0" distB="0" distL="0" distR="0">
@@ -192,7 +193,13 @@
         <w:rPr>
           <w:sz w:val="18"/>
         </w:rPr>
-        <w:t>0.1</w:t>
+        <w:t>1</w:t>
+      </w:r>
+      <w:r>
+        <w:rPr>
+          <w:sz w:val="18"/>
+        </w:rPr>
+        <w:t>.1</w:t>
       </w:r>
     </w:p>
     <w:p>
@@ -218,7 +225,7 @@
           <w:b/>
           <w:sz w:val="18"/>
         </w:rPr>
-        <w:t>Issue Date:  2018-Apr-12</w:t>
+        <w:t>Issue Date:  2018-Aug-01</w:t>
       </w:r>
     </w:p>
     <w:p>
@@ -3426,63 +3433,6 @@
         <w:tabs>
           <w:tab w:val="left" w:pos="1021"/>
         </w:tabs>
-        <w:spacing w:before="123"/>
-        <w:rPr>
-          <w:sz w:val="18"/>
-        </w:rPr>
-      </w:pPr>
-      <w:r>
-        <w:rPr>
-          <w:rFonts w:eastAsiaTheme="minorEastAsia" w:hint="eastAsia"/>
-          <w:sz w:val="18"/>
-          <w:lang w:eastAsia="zh-CN"/>
-        </w:rPr>
-        <w:t>C</w:t>
-      </w:r>
-      <w:r>
-        <w:rPr>
-          <w:sz w:val="18"/>
-        </w:rPr>
-        <w:t>oprocessor command “</w:t>
-      </w:r>
-      <w:proofErr w:type="spellStart"/>
-      <w:r>
-        <w:rPr>
-          <w:sz w:val="18"/>
-        </w:rPr>
-        <w:t>cmd_snapshot</w:t>
-      </w:r>
-      <w:proofErr w:type="spellEnd"/>
-      <w:r>
-        <w:rPr>
-          <w:sz w:val="18"/>
-        </w:rPr>
-        <w:t>” has no</w:t>
-      </w:r>
-      <w:r>
-        <w:rPr>
-          <w:spacing w:val="-7"/>
-          <w:sz w:val="18"/>
-        </w:rPr>
-        <w:t xml:space="preserve"> </w:t>
-      </w:r>
-      <w:r>
-        <w:rPr>
-          <w:sz w:val="18"/>
-        </w:rPr>
-        <w:t>effect</w:t>
-      </w:r>
-    </w:p>
-    <w:p>
-      <w:pPr>
-        <w:pStyle w:val="ListParagraph"/>
-        <w:numPr>
-          <w:ilvl w:val="2"/>
-          <w:numId w:val="9"/>
-        </w:numPr>
-        <w:tabs>
-          <w:tab w:val="left" w:pos="1021"/>
-        </w:tabs>
         <w:spacing w:before="119"/>
         <w:rPr>
           <w:sz w:val="18"/>
@@ -3715,64 +3665,67 @@
         <w:jc w:val="both"/>
       </w:pPr>
       <w:r>
-        <w:t xml:space="preserve">All the </w:t>
+        <w:t>T</w:t>
+      </w:r>
+      <w:r>
+        <w:t xml:space="preserve">he </w:t>
       </w:r>
       <w:r>
         <w:t>EVE</w:t>
       </w:r>
       <w:r>
-        <w:t xml:space="preserve"> Emulator library interface is written in C++ and resides in the “</w:t>
-      </w:r>
-      <w:r>
-        <w:rPr>
-          <w:rFonts w:ascii="Consolas" w:eastAsiaTheme="minorHAnsi" w:hAnsi="Consolas" w:cs="Consolas"/>
-          <w:color w:val="000000"/>
-          <w:sz w:val="19"/>
-          <w:szCs w:val="19"/>
-        </w:rPr>
-        <w:t>BT8XXEMU</w:t>
-      </w:r>
-      <w:proofErr w:type="gramStart"/>
-      <w:r>
-        <w:t>::”</w:t>
-      </w:r>
-      <w:proofErr w:type="gramEnd"/>
-      <w:r>
-        <w:t xml:space="preserve"> name space only. Within the “</w:t>
-      </w:r>
-      <w:r>
-        <w:rPr>
-          <w:rFonts w:ascii="Consolas" w:eastAsiaTheme="minorHAnsi" w:hAnsi="Consolas" w:cs="Consolas"/>
-          <w:color w:val="000000"/>
-          <w:sz w:val="19"/>
-          <w:szCs w:val="19"/>
-        </w:rPr>
-        <w:t>BT8XXEMU</w:t>
-      </w:r>
-      <w:proofErr w:type="gramStart"/>
-      <w:r>
-        <w:t>::”</w:t>
-      </w:r>
-      <w:proofErr w:type="gramEnd"/>
-      <w:r>
-        <w:t xml:space="preserve"> name space, there are two modules “</w:t>
+        <w:t xml:space="preserve"> Emulator library interface is written in C++ and </w:t>
+      </w:r>
+      <w:r>
+        <w:t xml:space="preserve">it consists of two modules which are </w:t>
+      </w:r>
+      <w:r>
+        <w:t>“</w:t>
       </w:r>
       <w:r>
         <w:t>Flash</w:t>
       </w:r>
       <w:r>
+        <w:t xml:space="preserve"> Emulator</w:t>
+      </w:r>
+      <w:r>
         <w:t>” and</w:t>
       </w:r>
-    </w:p>
-    <w:p>
-      <w:pPr>
-        <w:pStyle w:val="BodyText"/>
-        <w:spacing w:before="2"/>
-        <w:ind w:left="300"/>
-        <w:jc w:val="both"/>
-      </w:pPr>
-      <w:r>
-        <w:t>“Emulator”. Here is the structure:</w:t>
+      <w:r>
+        <w:t xml:space="preserve"> </w:t>
+      </w:r>
+      <w:r>
+        <w:t>“</w:t>
+      </w:r>
+      <w:r>
+        <w:t xml:space="preserve">EVE </w:t>
+      </w:r>
+      <w:r>
+        <w:t>Emulator”</w:t>
+      </w:r>
+      <w:r>
+        <w:t xml:space="preserve"> used to emulate the EVE chip and the Flash device</w:t>
+      </w:r>
+      <w:r>
+        <w:t>.</w:t>
+      </w:r>
+      <w:r>
+        <w:t xml:space="preserve"> Basically the Flash device is a part of EVE chip in reality.</w:t>
+      </w:r>
+      <w:r>
+        <w:t xml:space="preserve"> </w:t>
+      </w:r>
+      <w:r>
+        <w:t xml:space="preserve">Below are the </w:t>
+      </w:r>
+      <w:r>
+        <w:t>functions</w:t>
+      </w:r>
+      <w:r>
+        <w:t xml:space="preserve"> for both emulators mentioned and a brief description. </w:t>
+      </w:r>
+      <w:r>
+        <w:t>All of the below mentioned functions are wrapped by C++ APIs. Detailed description is available in the following sections.</w:t>
       </w:r>
     </w:p>
     <w:p>
@@ -3829,7 +3782,7 @@
     <w:tbl>
       <w:tblPr>
         <w:tblW w:w="0" w:type="auto"/>
-        <w:tblInd w:w="194" w:type="dxa"/>
+        <w:tblInd w:w="191" w:type="dxa"/>
         <w:tblBorders>
           <w:top w:val="single" w:sz="4" w:space="0" w:color="000000"/>
           <w:left w:val="single" w:sz="4" w:space="0" w:color="000000"/>
@@ -3846,53 +3799,16 @@
         <w:tblLook w:val="01E0" w:firstRow="1" w:lastRow="1" w:firstColumn="1" w:lastColumn="1" w:noHBand="0" w:noVBand="0"/>
       </w:tblPr>
       <w:tblGrid>
-        <w:gridCol w:w="1851"/>
         <w:gridCol w:w="1563"/>
         <w:gridCol w:w="1441"/>
         <w:gridCol w:w="1280"/>
         <w:gridCol w:w="1347"/>
-        <w:gridCol w:w="2052"/>
+        <w:gridCol w:w="2972"/>
       </w:tblGrid>
       <w:tr>
         <w:trPr>
           <w:trHeight w:val="678"/>
         </w:trPr>
-        <w:tc>
-          <w:tcPr>
-            <w:tcW w:w="1851" w:type="dxa"/>
-            <w:tcBorders>
-              <w:left w:val="single" w:sz="6" w:space="0" w:color="000000"/>
-            </w:tcBorders>
-            <w:shd w:val="clear" w:color="auto" w:fill="DFDFDF"/>
-          </w:tcPr>
-          <w:p>
-            <w:pPr>
-              <w:pStyle w:val="TableParagraph"/>
-              <w:rPr>
-                <w:b/>
-                <w:sz w:val="19"/>
-              </w:rPr>
-            </w:pPr>
-          </w:p>
-          <w:p>
-            <w:pPr>
-              <w:pStyle w:val="TableParagraph"/>
-              <w:ind w:right="293"/>
-              <w:jc w:val="right"/>
-              <w:rPr>
-                <w:b/>
-                <w:sz w:val="18"/>
-              </w:rPr>
-            </w:pPr>
-            <w:r>
-              <w:rPr>
-                <w:b/>
-                <w:sz w:val="18"/>
-              </w:rPr>
-              <w:t>Name Space</w:t>
-            </w:r>
-          </w:p>
-        </w:tc>
         <w:tc>
           <w:tcPr>
             <w:tcW w:w="1563" w:type="dxa"/>
@@ -4018,7 +3934,7 @@
         </w:tc>
         <w:tc>
           <w:tcPr>
-            <w:tcW w:w="2052" w:type="dxa"/>
+            <w:tcW w:w="2972" w:type="dxa"/>
             <w:shd w:val="clear" w:color="auto" w:fill="DFDFDF"/>
           </w:tcPr>
           <w:p>
@@ -4053,48 +3969,6 @@
         <w:trPr>
           <w:trHeight w:val="677"/>
         </w:trPr>
-        <w:tc>
-          <w:tcPr>
-            <w:tcW w:w="1851" w:type="dxa"/>
-            <w:tcBorders>
-              <w:left w:val="single" w:sz="6" w:space="0" w:color="000000"/>
-            </w:tcBorders>
-          </w:tcPr>
-          <w:p>
-            <w:pPr>
-              <w:pStyle w:val="TableParagraph"/>
-              <w:spacing w:before="1"/>
-              <w:rPr>
-                <w:b/>
-                <w:sz w:val="19"/>
-              </w:rPr>
-            </w:pPr>
-          </w:p>
-          <w:p>
-            <w:pPr>
-              <w:pStyle w:val="TableParagraph"/>
-              <w:ind w:right="355"/>
-              <w:jc w:val="right"/>
-              <w:rPr>
-                <w:sz w:val="18"/>
-              </w:rPr>
-            </w:pPr>
-            <w:r>
-              <w:rPr>
-                <w:sz w:val="18"/>
-                <w:szCs w:val="18"/>
-              </w:rPr>
-              <w:t xml:space="preserve">   </w:t>
-            </w:r>
-            <w:r>
-              <w:rPr>
-                <w:sz w:val="18"/>
-                <w:szCs w:val="18"/>
-              </w:rPr>
-              <w:t>BT8XXEMU::</w:t>
-            </w:r>
-          </w:p>
-        </w:tc>
         <w:tc>
           <w:tcPr>
             <w:tcW w:w="1563" w:type="dxa"/>
@@ -4147,6 +4021,192 @@
               <w:rPr>
                 <w:sz w:val="18"/>
               </w:rPr>
+              <w:t>run</w:t>
+            </w:r>
+          </w:p>
+        </w:tc>
+        <w:tc>
+          <w:tcPr>
+            <w:tcW w:w="1280" w:type="dxa"/>
+          </w:tcPr>
+          <w:p>
+            <w:pPr>
+              <w:pStyle w:val="TableParagraph"/>
+              <w:spacing w:before="1"/>
+              <w:rPr>
+                <w:b/>
+                <w:sz w:val="19"/>
+              </w:rPr>
+            </w:pPr>
+          </w:p>
+          <w:p>
+            <w:pPr>
+              <w:pStyle w:val="TableParagraph"/>
+              <w:ind w:left="84" w:right="81"/>
+              <w:jc w:val="center"/>
+              <w:rPr>
+                <w:sz w:val="18"/>
+              </w:rPr>
+            </w:pPr>
+            <w:r>
+              <w:rPr>
+                <w:sz w:val="18"/>
+              </w:rPr>
+              <w:t xml:space="preserve">Emulator </w:t>
+            </w:r>
+            <w:proofErr w:type="spellStart"/>
+            <w:r>
+              <w:rPr>
+                <w:sz w:val="18"/>
+              </w:rPr>
+              <w:t>Params</w:t>
+            </w:r>
+            <w:proofErr w:type="spellEnd"/>
+          </w:p>
+        </w:tc>
+        <w:tc>
+          <w:tcPr>
+            <w:tcW w:w="1347" w:type="dxa"/>
+          </w:tcPr>
+          <w:p>
+            <w:pPr>
+              <w:pStyle w:val="TableParagraph"/>
+              <w:spacing w:before="1"/>
+              <w:rPr>
+                <w:b/>
+                <w:sz w:val="19"/>
+              </w:rPr>
+            </w:pPr>
+          </w:p>
+          <w:p>
+            <w:pPr>
+              <w:pStyle w:val="TableParagraph"/>
+              <w:ind w:left="239" w:right="232"/>
+              <w:jc w:val="center"/>
+              <w:rPr>
+                <w:sz w:val="18"/>
+              </w:rPr>
+            </w:pPr>
+            <w:r>
+              <w:rPr>
+                <w:sz w:val="18"/>
+              </w:rPr>
+              <w:t>None</w:t>
+            </w:r>
+          </w:p>
+        </w:tc>
+        <w:tc>
+          <w:tcPr>
+            <w:tcW w:w="2972" w:type="dxa"/>
+          </w:tcPr>
+          <w:p>
+            <w:pPr>
+              <w:pStyle w:val="TableParagraph"/>
+              <w:ind w:left="271" w:right="265"/>
+              <w:jc w:val="center"/>
+              <w:rPr>
+                <w:sz w:val="18"/>
+              </w:rPr>
+            </w:pPr>
+          </w:p>
+          <w:p>
+            <w:pPr>
+              <w:pStyle w:val="TableParagraph"/>
+              <w:ind w:left="271" w:right="265"/>
+              <w:jc w:val="center"/>
+              <w:rPr>
+                <w:sz w:val="18"/>
+              </w:rPr>
+            </w:pPr>
+            <w:r>
+              <w:rPr>
+                <w:sz w:val="18"/>
+              </w:rPr>
+              <w:t xml:space="preserve">Start the Emulator </w:t>
+            </w:r>
+          </w:p>
+          <w:p>
+            <w:pPr>
+              <w:pStyle w:val="TableParagraph"/>
+              <w:ind w:left="271" w:right="265"/>
+              <w:jc w:val="center"/>
+              <w:rPr>
+                <w:sz w:val="18"/>
+              </w:rPr>
+            </w:pPr>
+            <w:proofErr w:type="gramStart"/>
+            <w:r>
+              <w:rPr>
+                <w:sz w:val="18"/>
+              </w:rPr>
+              <w:t>using</w:t>
+            </w:r>
+            <w:proofErr w:type="gramEnd"/>
+            <w:r>
+              <w:rPr>
+                <w:sz w:val="18"/>
+              </w:rPr>
+              <w:t xml:space="preserve"> preset parameters.</w:t>
+            </w:r>
+          </w:p>
+        </w:tc>
+      </w:tr>
+      <w:tr>
+        <w:trPr>
+          <w:trHeight w:val="677"/>
+        </w:trPr>
+        <w:tc>
+          <w:tcPr>
+            <w:tcW w:w="1563" w:type="dxa"/>
+          </w:tcPr>
+          <w:p>
+            <w:pPr>
+              <w:pStyle w:val="TableParagraph"/>
+              <w:spacing w:before="1"/>
+              <w:rPr>
+                <w:b/>
+                <w:sz w:val="19"/>
+              </w:rPr>
+            </w:pPr>
+          </w:p>
+          <w:p>
+            <w:pPr>
+              <w:pStyle w:val="BodyText"/>
+              <w:spacing w:before="2"/>
+              <w:ind w:left="300"/>
+            </w:pPr>
+            <w:r>
+              <w:t>Emulator</w:t>
+            </w:r>
+          </w:p>
+        </w:tc>
+        <w:tc>
+          <w:tcPr>
+            <w:tcW w:w="1441" w:type="dxa"/>
+          </w:tcPr>
+          <w:p>
+            <w:pPr>
+              <w:pStyle w:val="TableParagraph"/>
+              <w:spacing w:before="1"/>
+              <w:rPr>
+                <w:b/>
+                <w:sz w:val="19"/>
+              </w:rPr>
+            </w:pPr>
+          </w:p>
+          <w:p>
+            <w:pPr>
+              <w:pStyle w:val="TableParagraph"/>
+              <w:ind w:left="194" w:right="189"/>
+              <w:jc w:val="center"/>
+              <w:rPr>
+                <w:sz w:val="18"/>
+              </w:rPr>
+            </w:pPr>
+            <w:r>
+              <w:rPr>
+                <w:sz w:val="18"/>
+              </w:rPr>
               <w:t>stop</w:t>
             </w:r>
           </w:p>
@@ -4215,7 +4275,7 @@
         </w:tc>
         <w:tc>
           <w:tcPr>
-            <w:tcW w:w="2052" w:type="dxa"/>
+            <w:tcW w:w="2972" w:type="dxa"/>
           </w:tcPr>
           <w:p>
             <w:pPr>
@@ -4237,50 +4297,8 @@
       </w:tr>
       <w:tr>
         <w:trPr>
-          <w:trHeight w:val="678"/>
+          <w:trHeight w:val="993"/>
         </w:trPr>
-        <w:tc>
-          <w:tcPr>
-            <w:tcW w:w="1851" w:type="dxa"/>
-            <w:tcBorders>
-              <w:left w:val="single" w:sz="6" w:space="0" w:color="000000"/>
-            </w:tcBorders>
-          </w:tcPr>
-          <w:p>
-            <w:pPr>
-              <w:pStyle w:val="TableParagraph"/>
-              <w:rPr>
-                <w:b/>
-                <w:sz w:val="19"/>
-              </w:rPr>
-            </w:pPr>
-          </w:p>
-          <w:p>
-            <w:pPr>
-              <w:pStyle w:val="TableParagraph"/>
-              <w:spacing w:before="1"/>
-              <w:ind w:left="342" w:right="339"/>
-              <w:jc w:val="center"/>
-              <w:rPr>
-                <w:sz w:val="18"/>
-              </w:rPr>
-            </w:pPr>
-            <w:r>
-              <w:rPr>
-                <w:sz w:val="18"/>
-                <w:szCs w:val="18"/>
-              </w:rPr>
-              <w:t>BT8XXEMU</w:t>
-            </w:r>
-            <w:r>
-              <w:rPr>
-                <w:sz w:val="18"/>
-                <w:szCs w:val="18"/>
-              </w:rPr>
-              <w:t>::</w:t>
-            </w:r>
-          </w:p>
-        </w:tc>
         <w:tc>
           <w:tcPr>
             <w:tcW w:w="1563" w:type="dxa"/>
@@ -4406,7 +4424,7 @@
         </w:tc>
         <w:tc>
           <w:tcPr>
-            <w:tcW w:w="2052" w:type="dxa"/>
+            <w:tcW w:w="2972" w:type="dxa"/>
           </w:tcPr>
           <w:p>
             <w:pPr>
@@ -4458,70 +4476,12 @@
               <w:t xml:space="preserve"> one SPI transfer</w:t>
             </w:r>
           </w:p>
-          <w:p>
-            <w:pPr>
-              <w:pStyle w:val="TableParagraph"/>
-              <w:ind w:left="271" w:right="265"/>
-              <w:jc w:val="center"/>
-            </w:pPr>
-          </w:p>
         </w:tc>
       </w:tr>
       <w:tr>
         <w:trPr>
           <w:trHeight w:val="1317"/>
         </w:trPr>
-        <w:tc>
-          <w:tcPr>
-            <w:tcW w:w="1851" w:type="dxa"/>
-            <w:tcBorders>
-              <w:left w:val="single" w:sz="6" w:space="0" w:color="000000"/>
-            </w:tcBorders>
-          </w:tcPr>
-          <w:p>
-            <w:pPr>
-              <w:pStyle w:val="TableParagraph"/>
-              <w:rPr>
-                <w:b/>
-              </w:rPr>
-            </w:pPr>
-          </w:p>
-          <w:p>
-            <w:pPr>
-              <w:pStyle w:val="TableParagraph"/>
-              <w:spacing w:before="3"/>
-              <w:rPr>
-                <w:b/>
-                <w:sz w:val="23"/>
-              </w:rPr>
-            </w:pPr>
-          </w:p>
-          <w:p>
-            <w:pPr>
-              <w:pStyle w:val="TableParagraph"/>
-              <w:spacing w:before="1"/>
-              <w:ind w:left="342" w:right="339"/>
-              <w:jc w:val="center"/>
-              <w:rPr>
-                <w:sz w:val="18"/>
-              </w:rPr>
-            </w:pPr>
-            <w:r>
-              <w:rPr>
-                <w:sz w:val="18"/>
-                <w:szCs w:val="18"/>
-              </w:rPr>
-              <w:t>BT8XXEMU</w:t>
-            </w:r>
-            <w:r>
-              <w:rPr>
-                <w:sz w:val="18"/>
-                <w:szCs w:val="18"/>
-              </w:rPr>
-              <w:t>::</w:t>
-            </w:r>
-          </w:p>
-        </w:tc>
         <w:tc>
           <w:tcPr>
             <w:tcW w:w="1563" w:type="dxa"/>
@@ -4687,7 +4647,7 @@
         </w:tc>
         <w:tc>
           <w:tcPr>
-            <w:tcW w:w="2052" w:type="dxa"/>
+            <w:tcW w:w="2972" w:type="dxa"/>
           </w:tcPr>
           <w:p>
             <w:pPr>
@@ -4727,54 +4687,12 @@
               <w:t>Emulator is still running. True if running and false if not</w:t>
             </w:r>
           </w:p>
-          <w:p>
-            <w:pPr>
-              <w:pStyle w:val="TableParagraph"/>
-              <w:ind w:left="271" w:right="265"/>
-              <w:jc w:val="center"/>
-            </w:pPr>
-          </w:p>
         </w:tc>
       </w:tr>
       <w:tr>
         <w:trPr>
           <w:trHeight w:val="897"/>
         </w:trPr>
-        <w:tc>
-          <w:tcPr>
-            <w:tcW w:w="1851" w:type="dxa"/>
-            <w:tcBorders>
-              <w:left w:val="single" w:sz="6" w:space="0" w:color="000000"/>
-            </w:tcBorders>
-          </w:tcPr>
-          <w:p>
-            <w:pPr>
-              <w:pStyle w:val="TableParagraph"/>
-              <w:spacing w:before="11"/>
-              <w:rPr>
-                <w:b/>
-                <w:sz w:val="27"/>
-              </w:rPr>
-            </w:pPr>
-          </w:p>
-          <w:p>
-            <w:pPr>
-              <w:pStyle w:val="TableParagraph"/>
-              <w:ind w:right="355"/>
-              <w:jc w:val="right"/>
-              <w:rPr>
-                <w:sz w:val="18"/>
-              </w:rPr>
-            </w:pPr>
-            <w:r>
-              <w:rPr>
-                <w:sz w:val="18"/>
-                <w:szCs w:val="18"/>
-              </w:rPr>
-              <w:t>BT8XXEMU::</w:t>
-            </w:r>
-          </w:p>
-        </w:tc>
         <w:tc>
           <w:tcPr>
             <w:tcW w:w="1563" w:type="dxa"/>
@@ -4902,7 +4820,7 @@
         </w:tc>
         <w:tc>
           <w:tcPr>
-            <w:tcW w:w="2052" w:type="dxa"/>
+            <w:tcW w:w="2972" w:type="dxa"/>
           </w:tcPr>
           <w:p>
             <w:pPr>
@@ -4918,70 +4836,15 @@
               <w:rPr>
                 <w:sz w:val="18"/>
               </w:rPr>
-              <w:t xml:space="preserve">To destroy the emulator </w:t>
-            </w:r>
-            <w:r>
-              <w:rPr>
-                <w:sz w:val="18"/>
-              </w:rPr>
-              <w:t>when</w:t>
-            </w:r>
-            <w:r>
-              <w:rPr>
-                <w:sz w:val="18"/>
-              </w:rPr>
-              <w:t xml:space="preserve"> it exits.</w:t>
+              <w:t>To destroy the emulator when it exits.</w:t>
             </w:r>
           </w:p>
         </w:tc>
       </w:tr>
       <w:tr>
         <w:trPr>
-          <w:trHeight w:val="1744"/>
+          <w:trHeight w:val="1011"/>
         </w:trPr>
-        <w:tc>
-          <w:tcPr>
-            <w:tcW w:w="1851" w:type="dxa"/>
-            <w:tcBorders>
-              <w:left w:val="single" w:sz="6" w:space="0" w:color="000000"/>
-            </w:tcBorders>
-          </w:tcPr>
-          <w:p>
-            <w:pPr>
-              <w:pStyle w:val="TableParagraph"/>
-              <w:rPr>
-                <w:b/>
-              </w:rPr>
-            </w:pPr>
-          </w:p>
-          <w:p>
-            <w:pPr>
-              <w:pStyle w:val="TableParagraph"/>
-              <w:spacing w:before="11"/>
-              <w:rPr>
-                <w:b/>
-                <w:sz w:val="18"/>
-              </w:rPr>
-            </w:pPr>
-          </w:p>
-          <w:p>
-            <w:pPr>
-              <w:pStyle w:val="TableParagraph"/>
-              <w:ind w:right="355"/>
-              <w:jc w:val="right"/>
-              <w:rPr>
-                <w:sz w:val="18"/>
-              </w:rPr>
-            </w:pPr>
-            <w:r>
-              <w:rPr>
-                <w:sz w:val="18"/>
-                <w:szCs w:val="18"/>
-              </w:rPr>
-              <w:t>BT8XXEMU::</w:t>
-            </w:r>
-          </w:p>
-        </w:tc>
         <w:tc>
           <w:tcPr>
             <w:tcW w:w="1563" w:type="dxa"/>
@@ -5141,7 +5004,7 @@
         </w:tc>
         <w:tc>
           <w:tcPr>
-            <w:tcW w:w="2052" w:type="dxa"/>
+            <w:tcW w:w="2972" w:type="dxa"/>
           </w:tcPr>
           <w:p>
             <w:pPr>
@@ -5165,73 +5028,15 @@
               <w:rPr>
                 <w:sz w:val="18"/>
               </w:rPr>
-              <w:t xml:space="preserve">Make one byte </w:t>
-            </w:r>
-            <w:r>
-              <w:rPr>
-                <w:sz w:val="18"/>
-              </w:rPr>
-              <w:t>SPI transaction</w:t>
-            </w:r>
-            <w:r>
-              <w:rPr>
-                <w:sz w:val="18"/>
-              </w:rPr>
-              <w:t xml:space="preserve"> on </w:t>
-            </w:r>
-            <w:r>
-              <w:rPr>
-                <w:sz w:val="18"/>
-              </w:rPr>
-              <w:t>SPI bus</w:t>
-            </w:r>
-            <w:r>
-              <w:rPr>
-                <w:sz w:val="18"/>
-              </w:rPr>
-              <w:t>.</w:t>
+              <w:t>Make one byte SPI transaction on SPI bus.</w:t>
             </w:r>
           </w:p>
         </w:tc>
       </w:tr>
       <w:tr>
         <w:trPr>
-          <w:trHeight w:val="1115"/>
+          <w:trHeight w:val="827"/>
         </w:trPr>
-        <w:tc>
-          <w:tcPr>
-            <w:tcW w:w="1851" w:type="dxa"/>
-            <w:tcBorders>
-              <w:left w:val="single" w:sz="6" w:space="0" w:color="000000"/>
-            </w:tcBorders>
-          </w:tcPr>
-          <w:p>
-            <w:pPr>
-              <w:pStyle w:val="TableParagraph"/>
-              <w:rPr>
-                <w:b/>
-              </w:rPr>
-            </w:pPr>
-          </w:p>
-          <w:p>
-            <w:pPr>
-              <w:pStyle w:val="TableParagraph"/>
-              <w:spacing w:before="182"/>
-              <w:ind w:right="355"/>
-              <w:jc w:val="right"/>
-              <w:rPr>
-                <w:sz w:val="18"/>
-              </w:rPr>
-            </w:pPr>
-            <w:r>
-              <w:rPr>
-                <w:sz w:val="18"/>
-                <w:szCs w:val="18"/>
-              </w:rPr>
-              <w:t>BT8XXEMU::</w:t>
-            </w:r>
-          </w:p>
-        </w:tc>
         <w:tc>
           <w:tcPr>
             <w:tcW w:w="1563" w:type="dxa"/>
@@ -5307,12 +5112,19 @@
                 <w:sz w:val="18"/>
               </w:rPr>
             </w:pPr>
+            <w:r>
+              <w:rPr>
+                <w:sz w:val="18"/>
+              </w:rPr>
+              <w:t xml:space="preserve">      </w:t>
+            </w:r>
           </w:p>
           <w:p>
             <w:pPr>
               <w:pStyle w:val="TableParagraph"/>
               <w:spacing w:before="182"/>
               <w:ind w:right="190"/>
+              <w:jc w:val="center"/>
               <w:rPr>
                 <w:sz w:val="18"/>
               </w:rPr>
@@ -5321,7 +5133,7 @@
               <w:rPr>
                 <w:sz w:val="18"/>
               </w:rPr>
-              <w:t xml:space="preserve">      None</w:t>
+              <w:t>None</w:t>
             </w:r>
           </w:p>
         </w:tc>
@@ -5357,7 +5169,7 @@
         </w:tc>
         <w:tc>
           <w:tcPr>
-            <w:tcW w:w="2052" w:type="dxa"/>
+            <w:tcW w:w="2972" w:type="dxa"/>
           </w:tcPr>
           <w:p>
             <w:pPr>
@@ -5382,40 +5194,6 @@
         <w:trPr>
           <w:trHeight w:val="1115"/>
         </w:trPr>
-        <w:tc>
-          <w:tcPr>
-            <w:tcW w:w="1851" w:type="dxa"/>
-            <w:tcBorders>
-              <w:left w:val="single" w:sz="6" w:space="0" w:color="000000"/>
-            </w:tcBorders>
-          </w:tcPr>
-          <w:p>
-            <w:pPr>
-              <w:pStyle w:val="TableParagraph"/>
-              <w:rPr>
-                <w:b/>
-              </w:rPr>
-            </w:pPr>
-          </w:p>
-          <w:p>
-            <w:pPr>
-              <w:pStyle w:val="TableParagraph"/>
-              <w:spacing w:before="182"/>
-              <w:ind w:right="355"/>
-              <w:jc w:val="right"/>
-              <w:rPr>
-                <w:sz w:val="18"/>
-              </w:rPr>
-            </w:pPr>
-            <w:r>
-              <w:rPr>
-                <w:sz w:val="18"/>
-                <w:szCs w:val="18"/>
-              </w:rPr>
-              <w:t>BT8XXEMU::</w:t>
-            </w:r>
-          </w:p>
-        </w:tc>
         <w:tc>
           <w:tcPr>
             <w:tcW w:w="1563" w:type="dxa"/>
@@ -5541,7 +5319,7 @@
         </w:tc>
         <w:tc>
           <w:tcPr>
-            <w:tcW w:w="2052" w:type="dxa"/>
+            <w:tcW w:w="2972" w:type="dxa"/>
           </w:tcPr>
           <w:p>
             <w:pPr>
@@ -5557,21 +5335,7 @@
               <w:rPr>
                 <w:sz w:val="18"/>
               </w:rPr>
-              <w:t xml:space="preserve">Retrieve the </w:t>
-            </w:r>
-            <w:proofErr w:type="spellStart"/>
-            <w:r>
-              <w:rPr>
-                <w:sz w:val="18"/>
-              </w:rPr>
-              <w:t>vTable</w:t>
-            </w:r>
-            <w:proofErr w:type="spellEnd"/>
-            <w:r>
-              <w:rPr>
-                <w:sz w:val="18"/>
-              </w:rPr>
-              <w:t xml:space="preserve"> from the Flash.</w:t>
+              <w:t>Retrieve the raw pointer of the Flash emulator.</w:t>
             </w:r>
           </w:p>
         </w:tc>
@@ -5635,6 +5399,7 @@
       <w:r>
         <w:rPr>
           <w:noProof/>
+          <w:lang w:val="en-SG" w:eastAsia="en-SG"/>
         </w:rPr>
         <mc:AlternateContent>
           <mc:Choice Requires="wps">
@@ -6496,6 +6261,7 @@
       <w:r>
         <w:rPr>
           <w:noProof/>
+          <w:lang w:val="en-SG" w:eastAsia="en-SG"/>
         </w:rPr>
         <mc:AlternateContent>
           <mc:Choice Requires="wps">
@@ -10118,7 +9884,7 @@
         <w:ind w:left="1800"/>
         <w:rPr>
           <w:rFonts w:ascii="Courier New" w:eastAsiaTheme="minorHAnsi" w:hAnsi="Courier New" w:cs="Courier New"/>
-          <w:color w:val="000000"/>
+          <w:color w:val="008000"/>
           <w:sz w:val="14"/>
           <w:szCs w:val="14"/>
         </w:rPr>
@@ -10140,145 +9906,11 @@
         <w:ind w:left="1800"/>
         <w:rPr>
           <w:rFonts w:ascii="Courier New" w:eastAsiaTheme="minorHAnsi" w:hAnsi="Courier New" w:cs="Courier New"/>
-          <w:color w:val="000000"/>
-          <w:sz w:val="14"/>
-          <w:szCs w:val="14"/>
-        </w:rPr>
-      </w:pPr>
-      <w:proofErr w:type="spellStart"/>
-      <w:proofErr w:type="gramStart"/>
-      <w:r>
-        <w:rPr>
-          <w:rFonts w:ascii="Courier New" w:eastAsiaTheme="minorHAnsi" w:hAnsi="Courier New" w:cs="Courier New"/>
-          <w:color w:val="0000FF"/>
-          <w:sz w:val="14"/>
-          <w:szCs w:val="14"/>
-        </w:rPr>
-        <w:t>int</w:t>
-      </w:r>
-      <w:proofErr w:type="spellEnd"/>
-      <w:r>
-        <w:rPr>
-          <w:rFonts w:ascii="Courier New" w:eastAsiaTheme="minorHAnsi" w:hAnsi="Courier New" w:cs="Courier New"/>
-          <w:color w:val="000000"/>
-          <w:sz w:val="14"/>
-          <w:szCs w:val="14"/>
-        </w:rPr>
-        <w:t>(</w:t>
-      </w:r>
-      <w:proofErr w:type="gramEnd"/>
-      <w:r>
-        <w:rPr>
-          <w:rFonts w:ascii="Courier New" w:eastAsiaTheme="minorHAnsi" w:hAnsi="Courier New" w:cs="Courier New"/>
-          <w:color w:val="000000"/>
-          <w:sz w:val="14"/>
-          <w:szCs w:val="14"/>
-        </w:rPr>
-        <w:t>*Graphics)(</w:t>
-      </w:r>
-      <w:r>
-        <w:rPr>
-          <w:rFonts w:ascii="Courier New" w:eastAsiaTheme="minorHAnsi" w:hAnsi="Courier New" w:cs="Courier New"/>
-          <w:color w:val="2B91AF"/>
-          <w:sz w:val="14"/>
-          <w:szCs w:val="14"/>
-        </w:rPr>
-        <w:t>BT8XXEMU_Emulator</w:t>
-      </w:r>
-      <w:r>
-        <w:rPr>
-          <w:rFonts w:ascii="Courier New" w:eastAsiaTheme="minorHAnsi" w:hAnsi="Courier New" w:cs="Courier New"/>
-          <w:color w:val="000000"/>
-          <w:sz w:val="14"/>
-          <w:szCs w:val="14"/>
-        </w:rPr>
-        <w:t xml:space="preserve"> *sender, </w:t>
-      </w:r>
-      <w:r>
-        <w:rPr>
-          <w:rFonts w:ascii="Courier New" w:eastAsiaTheme="minorHAnsi" w:hAnsi="Courier New" w:cs="Courier New"/>
-          <w:color w:val="0000FF"/>
-          <w:sz w:val="14"/>
-          <w:szCs w:val="14"/>
-        </w:rPr>
-        <w:t>void</w:t>
-      </w:r>
-      <w:r>
-        <w:rPr>
-          <w:rFonts w:ascii="Courier New" w:eastAsiaTheme="minorHAnsi" w:hAnsi="Courier New" w:cs="Courier New"/>
-          <w:color w:val="000000"/>
-          <w:sz w:val="14"/>
-          <w:szCs w:val="14"/>
-        </w:rPr>
-        <w:t xml:space="preserve"> *context, </w:t>
-      </w:r>
-      <w:proofErr w:type="spellStart"/>
-      <w:r>
-        <w:rPr>
-          <w:rFonts w:ascii="Courier New" w:eastAsiaTheme="minorHAnsi" w:hAnsi="Courier New" w:cs="Courier New"/>
-          <w:color w:val="0000FF"/>
-          <w:sz w:val="14"/>
-          <w:szCs w:val="14"/>
-        </w:rPr>
-        <w:t>int</w:t>
-      </w:r>
-      <w:proofErr w:type="spellEnd"/>
-      <w:r>
-        <w:rPr>
-          <w:rFonts w:ascii="Courier New" w:eastAsiaTheme="minorHAnsi" w:hAnsi="Courier New" w:cs="Courier New"/>
-          <w:color w:val="000000"/>
-          <w:sz w:val="14"/>
-          <w:szCs w:val="14"/>
-        </w:rPr>
-        <w:t xml:space="preserve"> output,</w:t>
-      </w:r>
-      <w:r>
-        <w:rPr>
-          <w:rFonts w:ascii="Courier New" w:eastAsiaTheme="minorHAnsi" w:hAnsi="Courier New" w:cs="Courier New"/>
-          <w:color w:val="000000"/>
-          <w:sz w:val="14"/>
-          <w:szCs w:val="14"/>
-        </w:rPr>
-        <w:t xml:space="preserve"> </w:t>
-      </w:r>
-      <w:proofErr w:type="spellStart"/>
-      <w:r>
-        <w:rPr>
-          <w:rFonts w:ascii="Courier New" w:eastAsiaTheme="minorHAnsi" w:hAnsi="Courier New" w:cs="Courier New"/>
-          <w:color w:val="0000FF"/>
-          <w:sz w:val="14"/>
-          <w:szCs w:val="14"/>
-        </w:rPr>
-        <w:t>const</w:t>
-      </w:r>
-      <w:proofErr w:type="spellEnd"/>
-      <w:r>
-        <w:rPr>
-          <w:rFonts w:ascii="Courier New" w:eastAsiaTheme="minorHAnsi" w:hAnsi="Courier New" w:cs="Courier New"/>
-          <w:color w:val="000000"/>
-          <w:sz w:val="14"/>
-          <w:szCs w:val="14"/>
-        </w:rPr>
-        <w:t xml:space="preserve"> </w:t>
-      </w:r>
-      <w:r>
-        <w:rPr>
-          <w:rFonts w:ascii="Courier New" w:eastAsiaTheme="minorHAnsi" w:hAnsi="Courier New" w:cs="Courier New"/>
-          <w:color w:val="2B91AF"/>
-          <w:sz w:val="14"/>
-          <w:szCs w:val="14"/>
-        </w:rPr>
-        <w:t>argb8888</w:t>
-      </w:r>
-      <w:r>
-        <w:rPr>
-          <w:rFonts w:ascii="Courier New" w:eastAsiaTheme="minorHAnsi" w:hAnsi="Courier New" w:cs="Courier New"/>
-          <w:color w:val="000000"/>
-          <w:sz w:val="14"/>
-          <w:szCs w:val="14"/>
-        </w:rPr>
-        <w:t xml:space="preserve"> </w:t>
-      </w:r>
+          <w:color w:val="008000"/>
+          <w:sz w:val="14"/>
+          <w:szCs w:val="14"/>
+        </w:rPr>
+      </w:pPr>
     </w:p>
     <w:p>
       <w:pPr>
@@ -10287,114 +9919,11 @@
         <w:ind w:left="1800"/>
         <w:rPr>
           <w:rFonts w:ascii="Courier New" w:eastAsiaTheme="minorHAnsi" w:hAnsi="Courier New" w:cs="Courier New"/>
-          <w:color w:val="000000"/>
-          <w:sz w:val="14"/>
-          <w:szCs w:val="14"/>
-        </w:rPr>
-      </w:pPr>
-      <w:r>
-        <w:rPr>
-          <w:rFonts w:ascii="Courier New" w:eastAsiaTheme="minorHAnsi" w:hAnsi="Courier New" w:cs="Courier New"/>
-          <w:color w:val="000000"/>
-          <w:sz w:val="14"/>
-          <w:szCs w:val="14"/>
-        </w:rPr>
-        <w:t xml:space="preserve">*buffer, </w:t>
-      </w:r>
-      <w:r>
-        <w:rPr>
-          <w:rFonts w:ascii="Courier New" w:eastAsiaTheme="minorHAnsi" w:hAnsi="Courier New" w:cs="Courier New"/>
-          <w:color w:val="2B91AF"/>
-          <w:sz w:val="14"/>
-          <w:szCs w:val="14"/>
-        </w:rPr>
-        <w:t>uint32_t</w:t>
-      </w:r>
-      <w:r>
-        <w:rPr>
-          <w:rFonts w:ascii="Courier New" w:eastAsiaTheme="minorHAnsi" w:hAnsi="Courier New" w:cs="Courier New"/>
-          <w:color w:val="000000"/>
-          <w:sz w:val="14"/>
-          <w:szCs w:val="14"/>
-        </w:rPr>
-        <w:t xml:space="preserve"> </w:t>
-      </w:r>
-      <w:proofErr w:type="spellStart"/>
-      <w:r>
-        <w:rPr>
-          <w:rFonts w:ascii="Courier New" w:eastAsiaTheme="minorHAnsi" w:hAnsi="Courier New" w:cs="Courier New"/>
-          <w:color w:val="000000"/>
-          <w:sz w:val="14"/>
-          <w:szCs w:val="14"/>
-        </w:rPr>
-        <w:t>hsize</w:t>
-      </w:r>
-      <w:proofErr w:type="spellEnd"/>
-      <w:r>
-        <w:rPr>
-          <w:rFonts w:ascii="Courier New" w:eastAsiaTheme="minorHAnsi" w:hAnsi="Courier New" w:cs="Courier New"/>
-          <w:color w:val="000000"/>
-          <w:sz w:val="14"/>
-          <w:szCs w:val="14"/>
-        </w:rPr>
-        <w:t xml:space="preserve">, </w:t>
-      </w:r>
-      <w:r>
-        <w:rPr>
-          <w:rFonts w:ascii="Courier New" w:eastAsiaTheme="minorHAnsi" w:hAnsi="Courier New" w:cs="Courier New"/>
-          <w:color w:val="2B91AF"/>
-          <w:sz w:val="14"/>
-          <w:szCs w:val="14"/>
-        </w:rPr>
-        <w:t>uint32_t</w:t>
-      </w:r>
-      <w:r>
-        <w:rPr>
-          <w:rFonts w:ascii="Courier New" w:eastAsiaTheme="minorHAnsi" w:hAnsi="Courier New" w:cs="Courier New"/>
-          <w:color w:val="000000"/>
-          <w:sz w:val="14"/>
-          <w:szCs w:val="14"/>
-        </w:rPr>
-        <w:t xml:space="preserve"> </w:t>
-      </w:r>
-      <w:proofErr w:type="spellStart"/>
-      <w:r>
-        <w:rPr>
-          <w:rFonts w:ascii="Courier New" w:eastAsiaTheme="minorHAnsi" w:hAnsi="Courier New" w:cs="Courier New"/>
-          <w:color w:val="000000"/>
-          <w:sz w:val="14"/>
-          <w:szCs w:val="14"/>
-        </w:rPr>
-        <w:t>vsize</w:t>
-      </w:r>
-      <w:proofErr w:type="spellEnd"/>
-      <w:r>
-        <w:rPr>
-          <w:rFonts w:ascii="Courier New" w:eastAsiaTheme="minorHAnsi" w:hAnsi="Courier New" w:cs="Courier New"/>
-          <w:color w:val="000000"/>
-          <w:sz w:val="14"/>
-          <w:szCs w:val="14"/>
-        </w:rPr>
-        <w:t xml:space="preserve">, </w:t>
-      </w:r>
-      <w:r>
-        <w:rPr>
-          <w:rFonts w:ascii="Courier New" w:eastAsiaTheme="minorHAnsi" w:hAnsi="Courier New" w:cs="Courier New"/>
-          <w:color w:val="2B91AF"/>
-          <w:sz w:val="14"/>
-          <w:szCs w:val="14"/>
-        </w:rPr>
-        <w:t>BT8XXEMU_FrameFlags</w:t>
-      </w:r>
-      <w:r>
-        <w:rPr>
-          <w:rFonts w:ascii="Courier New" w:eastAsiaTheme="minorHAnsi" w:hAnsi="Courier New" w:cs="Courier New"/>
-          <w:color w:val="000000"/>
-          <w:sz w:val="14"/>
-          <w:szCs w:val="14"/>
-        </w:rPr>
-        <w:t xml:space="preserve"> flags);</w:t>
-      </w:r>
+          <w:color w:val="008000"/>
+          <w:sz w:val="14"/>
+          <w:szCs w:val="14"/>
+        </w:rPr>
+      </w:pPr>
     </w:p>
     <w:p>
       <w:pPr>
@@ -10408,16 +9937,6 @@
           <w:szCs w:val="14"/>
         </w:rPr>
       </w:pPr>
-      <w:r>
-        <w:rPr>
-          <w:rFonts w:ascii="Courier New" w:eastAsiaTheme="minorHAnsi" w:hAnsi="Courier New" w:cs="Courier New"/>
-          <w:color w:val="008000"/>
-          <w:sz w:val="14"/>
-          <w:szCs w:val="14"/>
-        </w:rPr>
-        <w:lastRenderedPageBreak/>
-        <w:t>// Log callback</w:t>
-      </w:r>
     </w:p>
     <w:p>
       <w:pPr>
@@ -10431,6 +9950,7 @@
           <w:szCs w:val="14"/>
         </w:rPr>
       </w:pPr>
+      <w:proofErr w:type="spellStart"/>
       <w:proofErr w:type="gramStart"/>
       <w:r>
         <w:rPr>
@@ -10439,6 +9959,53 @@
           <w:sz w:val="14"/>
           <w:szCs w:val="14"/>
         </w:rPr>
+        <w:t>int</w:t>
+      </w:r>
+      <w:proofErr w:type="spellEnd"/>
+      <w:r>
+        <w:rPr>
+          <w:rFonts w:ascii="Courier New" w:eastAsiaTheme="minorHAnsi" w:hAnsi="Courier New" w:cs="Courier New"/>
+          <w:color w:val="000000"/>
+          <w:sz w:val="14"/>
+          <w:szCs w:val="14"/>
+        </w:rPr>
+        <w:t>(</w:t>
+      </w:r>
+      <w:proofErr w:type="gramEnd"/>
+      <w:r>
+        <w:rPr>
+          <w:rFonts w:ascii="Courier New" w:eastAsiaTheme="minorHAnsi" w:hAnsi="Courier New" w:cs="Courier New"/>
+          <w:color w:val="000000"/>
+          <w:sz w:val="14"/>
+          <w:szCs w:val="14"/>
+        </w:rPr>
+        <w:t>*Graphics)(</w:t>
+      </w:r>
+      <w:r>
+        <w:rPr>
+          <w:rFonts w:ascii="Courier New" w:eastAsiaTheme="minorHAnsi" w:hAnsi="Courier New" w:cs="Courier New"/>
+          <w:color w:val="2B91AF"/>
+          <w:sz w:val="14"/>
+          <w:szCs w:val="14"/>
+        </w:rPr>
+        <w:t>BT8XXEMU_Emulator</w:t>
+      </w:r>
+      <w:r>
+        <w:rPr>
+          <w:rFonts w:ascii="Courier New" w:eastAsiaTheme="minorHAnsi" w:hAnsi="Courier New" w:cs="Courier New"/>
+          <w:color w:val="000000"/>
+          <w:sz w:val="14"/>
+          <w:szCs w:val="14"/>
+        </w:rPr>
+        <w:t xml:space="preserve"> *sender, </w:t>
+      </w:r>
+      <w:r>
+        <w:rPr>
+          <w:rFonts w:ascii="Courier New" w:eastAsiaTheme="minorHAnsi" w:hAnsi="Courier New" w:cs="Courier New"/>
+          <w:color w:val="0000FF"/>
+          <w:sz w:val="14"/>
+          <w:szCs w:val="14"/>
+        </w:rPr>
         <w:t>void</w:t>
       </w:r>
       <w:r>
@@ -10448,17 +10015,56 @@
           <w:sz w:val="14"/>
           <w:szCs w:val="14"/>
         </w:rPr>
-        <w:t>(</w:t>
-      </w:r>
-      <w:proofErr w:type="gramEnd"/>
-      <w:r>
-        <w:rPr>
-          <w:rFonts w:ascii="Courier New" w:eastAsiaTheme="minorHAnsi" w:hAnsi="Courier New" w:cs="Courier New"/>
-          <w:color w:val="000000"/>
-          <w:sz w:val="14"/>
-          <w:szCs w:val="14"/>
-        </w:rPr>
-        <w:t>*Log)(</w:t>
+        <w:t xml:space="preserve"> *context, </w:t>
+      </w:r>
+      <w:proofErr w:type="spellStart"/>
+      <w:r>
+        <w:rPr>
+          <w:rFonts w:ascii="Courier New" w:eastAsiaTheme="minorHAnsi" w:hAnsi="Courier New" w:cs="Courier New"/>
+          <w:color w:val="0000FF"/>
+          <w:sz w:val="14"/>
+          <w:szCs w:val="14"/>
+        </w:rPr>
+        <w:t>int</w:t>
+      </w:r>
+      <w:proofErr w:type="spellEnd"/>
+      <w:r>
+        <w:rPr>
+          <w:rFonts w:ascii="Courier New" w:eastAsiaTheme="minorHAnsi" w:hAnsi="Courier New" w:cs="Courier New"/>
+          <w:color w:val="000000"/>
+          <w:sz w:val="14"/>
+          <w:szCs w:val="14"/>
+        </w:rPr>
+        <w:t xml:space="preserve"> output,</w:t>
+      </w:r>
+      <w:r>
+        <w:rPr>
+          <w:rFonts w:ascii="Courier New" w:eastAsiaTheme="minorHAnsi" w:hAnsi="Courier New" w:cs="Courier New"/>
+          <w:color w:val="000000"/>
+          <w:sz w:val="14"/>
+          <w:szCs w:val="14"/>
+        </w:rPr>
+        <w:t xml:space="preserve"> </w:t>
+      </w:r>
+      <w:proofErr w:type="spellStart"/>
+      <w:r>
+        <w:rPr>
+          <w:rFonts w:ascii="Courier New" w:eastAsiaTheme="minorHAnsi" w:hAnsi="Courier New" w:cs="Courier New"/>
+          <w:color w:val="0000FF"/>
+          <w:sz w:val="14"/>
+          <w:szCs w:val="14"/>
+        </w:rPr>
+        <w:t>const</w:t>
+      </w:r>
+      <w:proofErr w:type="spellEnd"/>
+      <w:r>
+        <w:rPr>
+          <w:rFonts w:ascii="Courier New" w:eastAsiaTheme="minorHAnsi" w:hAnsi="Courier New" w:cs="Courier New"/>
+          <w:color w:val="000000"/>
+          <w:sz w:val="14"/>
+          <w:szCs w:val="14"/>
+        </w:rPr>
+        <w:t xml:space="preserve"> </w:t>
       </w:r>
       <w:r>
         <w:rPr>
@@ -10467,52 +10073,16 @@
           <w:sz w:val="14"/>
           <w:szCs w:val="14"/>
         </w:rPr>
-        <w:t>BT8XXEMU_Emulator</w:t>
-      </w:r>
-      <w:r>
-        <w:rPr>
-          <w:rFonts w:ascii="Courier New" w:eastAsiaTheme="minorHAnsi" w:hAnsi="Courier New" w:cs="Courier New"/>
-          <w:color w:val="000000"/>
-          <w:sz w:val="14"/>
-          <w:szCs w:val="14"/>
-        </w:rPr>
-        <w:t xml:space="preserve"> *sender, </w:t>
-      </w:r>
-      <w:r>
-        <w:rPr>
-          <w:rFonts w:ascii="Courier New" w:eastAsiaTheme="minorHAnsi" w:hAnsi="Courier New" w:cs="Courier New"/>
-          <w:color w:val="0000FF"/>
-          <w:sz w:val="14"/>
-          <w:szCs w:val="14"/>
-        </w:rPr>
-        <w:t>void</w:t>
-      </w:r>
-      <w:r>
-        <w:rPr>
-          <w:rFonts w:ascii="Courier New" w:eastAsiaTheme="minorHAnsi" w:hAnsi="Courier New" w:cs="Courier New"/>
-          <w:color w:val="000000"/>
-          <w:sz w:val="14"/>
-          <w:szCs w:val="14"/>
-        </w:rPr>
-        <w:t xml:space="preserve"> *context, </w:t>
-      </w:r>
-      <w:r>
-        <w:rPr>
-          <w:rFonts w:ascii="Courier New" w:eastAsiaTheme="minorHAnsi" w:hAnsi="Courier New" w:cs="Courier New"/>
-          <w:color w:val="2B91AF"/>
-          <w:sz w:val="14"/>
-          <w:szCs w:val="14"/>
-        </w:rPr>
-        <w:t>BT8XXEMU_LogType</w:t>
-      </w:r>
-      <w:r>
-        <w:rPr>
-          <w:rFonts w:ascii="Courier New" w:eastAsiaTheme="minorHAnsi" w:hAnsi="Courier New" w:cs="Courier New"/>
-          <w:color w:val="000000"/>
-          <w:sz w:val="14"/>
-          <w:szCs w:val="14"/>
-        </w:rPr>
-        <w:t xml:space="preserve"> type, </w:t>
+        <w:t>argb8888</w:t>
+      </w:r>
+      <w:r>
+        <w:rPr>
+          <w:rFonts w:ascii="Courier New" w:eastAsiaTheme="minorHAnsi" w:hAnsi="Courier New" w:cs="Courier New"/>
+          <w:color w:val="000000"/>
+          <w:sz w:val="14"/>
+          <w:szCs w:val="14"/>
+        </w:rPr>
+        <w:t xml:space="preserve"> </w:t>
       </w:r>
     </w:p>
     <w:p>
@@ -10527,19 +10097,62 @@
           <w:szCs w:val="14"/>
         </w:rPr>
       </w:pPr>
+      <w:r>
+        <w:rPr>
+          <w:rFonts w:ascii="Courier New" w:eastAsiaTheme="minorHAnsi" w:hAnsi="Courier New" w:cs="Courier New"/>
+          <w:color w:val="000000"/>
+          <w:sz w:val="14"/>
+          <w:szCs w:val="14"/>
+        </w:rPr>
+        <w:t xml:space="preserve">*buffer, </w:t>
+      </w:r>
+      <w:r>
+        <w:rPr>
+          <w:rFonts w:ascii="Courier New" w:eastAsiaTheme="minorHAnsi" w:hAnsi="Courier New" w:cs="Courier New"/>
+          <w:color w:val="2B91AF"/>
+          <w:sz w:val="14"/>
+          <w:szCs w:val="14"/>
+        </w:rPr>
+        <w:t>uint32_t</w:t>
+      </w:r>
+      <w:r>
+        <w:rPr>
+          <w:rFonts w:ascii="Courier New" w:eastAsiaTheme="minorHAnsi" w:hAnsi="Courier New" w:cs="Courier New"/>
+          <w:color w:val="000000"/>
+          <w:sz w:val="14"/>
+          <w:szCs w:val="14"/>
+        </w:rPr>
+        <w:t xml:space="preserve"> </w:t>
+      </w:r>
       <w:proofErr w:type="spellStart"/>
-      <w:proofErr w:type="gramStart"/>
-      <w:r>
-        <w:rPr>
-          <w:rFonts w:ascii="Courier New" w:eastAsiaTheme="minorHAnsi" w:hAnsi="Courier New" w:cs="Courier New"/>
-          <w:color w:val="0000FF"/>
-          <w:sz w:val="14"/>
-          <w:szCs w:val="14"/>
-        </w:rPr>
-        <w:t>const</w:t>
+      <w:r>
+        <w:rPr>
+          <w:rFonts w:ascii="Courier New" w:eastAsiaTheme="minorHAnsi" w:hAnsi="Courier New" w:cs="Courier New"/>
+          <w:color w:val="000000"/>
+          <w:sz w:val="14"/>
+          <w:szCs w:val="14"/>
+        </w:rPr>
+        <w:t>hsize</w:t>
       </w:r>
       <w:proofErr w:type="spellEnd"/>
-      <w:proofErr w:type="gramEnd"/>
+      <w:r>
+        <w:rPr>
+          <w:rFonts w:ascii="Courier New" w:eastAsiaTheme="minorHAnsi" w:hAnsi="Courier New" w:cs="Courier New"/>
+          <w:color w:val="000000"/>
+          <w:sz w:val="14"/>
+          <w:szCs w:val="14"/>
+        </w:rPr>
+        <w:t xml:space="preserve">, </w:t>
+      </w:r>
+      <w:r>
+        <w:rPr>
+          <w:rFonts w:ascii="Courier New" w:eastAsiaTheme="minorHAnsi" w:hAnsi="Courier New" w:cs="Courier New"/>
+          <w:color w:val="2B91AF"/>
+          <w:sz w:val="14"/>
+          <w:szCs w:val="14"/>
+        </w:rPr>
+        <w:t>uint32_t</w:t>
+      </w:r>
       <w:r>
         <w:rPr>
           <w:rFonts w:ascii="Courier New" w:eastAsiaTheme="minorHAnsi" w:hAnsi="Courier New" w:cs="Courier New"/>
@@ -10549,23 +10162,43 @@
         </w:rPr>
         <w:t xml:space="preserve"> </w:t>
       </w:r>
-      <w:r>
-        <w:rPr>
-          <w:rFonts w:ascii="Courier New" w:eastAsiaTheme="minorHAnsi" w:hAnsi="Courier New" w:cs="Courier New"/>
-          <w:color w:val="0000FF"/>
-          <w:sz w:val="14"/>
-          <w:szCs w:val="14"/>
-        </w:rPr>
-        <w:t>char</w:t>
-      </w:r>
-      <w:r>
-        <w:rPr>
-          <w:rFonts w:ascii="Courier New" w:eastAsiaTheme="minorHAnsi" w:hAnsi="Courier New" w:cs="Courier New"/>
-          <w:color w:val="000000"/>
-          <w:sz w:val="14"/>
-          <w:szCs w:val="14"/>
-        </w:rPr>
-        <w:t xml:space="preserve"> *message);</w:t>
+      <w:proofErr w:type="spellStart"/>
+      <w:r>
+        <w:rPr>
+          <w:rFonts w:ascii="Courier New" w:eastAsiaTheme="minorHAnsi" w:hAnsi="Courier New" w:cs="Courier New"/>
+          <w:color w:val="000000"/>
+          <w:sz w:val="14"/>
+          <w:szCs w:val="14"/>
+        </w:rPr>
+        <w:t>vsize</w:t>
+      </w:r>
+      <w:proofErr w:type="spellEnd"/>
+      <w:r>
+        <w:rPr>
+          <w:rFonts w:ascii="Courier New" w:eastAsiaTheme="minorHAnsi" w:hAnsi="Courier New" w:cs="Courier New"/>
+          <w:color w:val="000000"/>
+          <w:sz w:val="14"/>
+          <w:szCs w:val="14"/>
+        </w:rPr>
+        <w:t xml:space="preserve">, </w:t>
+      </w:r>
+      <w:r>
+        <w:rPr>
+          <w:rFonts w:ascii="Courier New" w:eastAsiaTheme="minorHAnsi" w:hAnsi="Courier New" w:cs="Courier New"/>
+          <w:color w:val="2B91AF"/>
+          <w:sz w:val="14"/>
+          <w:szCs w:val="14"/>
+        </w:rPr>
+        <w:t>BT8XXEMU_FrameFlags</w:t>
+      </w:r>
+      <w:r>
+        <w:rPr>
+          <w:rFonts w:ascii="Courier New" w:eastAsiaTheme="minorHAnsi" w:hAnsi="Courier New" w:cs="Courier New"/>
+          <w:color w:val="000000"/>
+          <w:sz w:val="14"/>
+          <w:szCs w:val="14"/>
+        </w:rPr>
+        <w:t xml:space="preserve"> flags);</w:t>
       </w:r>
     </w:p>
     <w:p>
@@ -10580,6 +10213,15 @@
           <w:szCs w:val="14"/>
         </w:rPr>
       </w:pPr>
+      <w:r>
+        <w:rPr>
+          <w:rFonts w:ascii="Courier New" w:eastAsiaTheme="minorHAnsi" w:hAnsi="Courier New" w:cs="Courier New"/>
+          <w:color w:val="008000"/>
+          <w:sz w:val="14"/>
+          <w:szCs w:val="14"/>
+        </w:rPr>
+        <w:t>// Log callback</w:t>
+      </w:r>
     </w:p>
     <w:p>
       <w:pPr>
@@ -10593,6 +10235,89 @@
           <w:szCs w:val="14"/>
         </w:rPr>
       </w:pPr>
+      <w:proofErr w:type="gramStart"/>
+      <w:r>
+        <w:rPr>
+          <w:rFonts w:ascii="Courier New" w:eastAsiaTheme="minorHAnsi" w:hAnsi="Courier New" w:cs="Courier New"/>
+          <w:color w:val="0000FF"/>
+          <w:sz w:val="14"/>
+          <w:szCs w:val="14"/>
+        </w:rPr>
+        <w:t>void</w:t>
+      </w:r>
+      <w:r>
+        <w:rPr>
+          <w:rFonts w:ascii="Courier New" w:eastAsiaTheme="minorHAnsi" w:hAnsi="Courier New" w:cs="Courier New"/>
+          <w:color w:val="000000"/>
+          <w:sz w:val="14"/>
+          <w:szCs w:val="14"/>
+        </w:rPr>
+        <w:t>(</w:t>
+      </w:r>
+      <w:proofErr w:type="gramEnd"/>
+      <w:r>
+        <w:rPr>
+          <w:rFonts w:ascii="Courier New" w:eastAsiaTheme="minorHAnsi" w:hAnsi="Courier New" w:cs="Courier New"/>
+          <w:color w:val="000000"/>
+          <w:sz w:val="14"/>
+          <w:szCs w:val="14"/>
+        </w:rPr>
+        <w:t>*Log)(</w:t>
+      </w:r>
+      <w:r>
+        <w:rPr>
+          <w:rFonts w:ascii="Courier New" w:eastAsiaTheme="minorHAnsi" w:hAnsi="Courier New" w:cs="Courier New"/>
+          <w:color w:val="2B91AF"/>
+          <w:sz w:val="14"/>
+          <w:szCs w:val="14"/>
+        </w:rPr>
+        <w:t>BT8XXEMU_Emulator</w:t>
+      </w:r>
+      <w:r>
+        <w:rPr>
+          <w:rFonts w:ascii="Courier New" w:eastAsiaTheme="minorHAnsi" w:hAnsi="Courier New" w:cs="Courier New"/>
+          <w:color w:val="000000"/>
+          <w:sz w:val="14"/>
+          <w:szCs w:val="14"/>
+        </w:rPr>
+        <w:t xml:space="preserve"> *sender, </w:t>
+      </w:r>
+      <w:r>
+        <w:rPr>
+          <w:rFonts w:ascii="Courier New" w:eastAsiaTheme="minorHAnsi" w:hAnsi="Courier New" w:cs="Courier New"/>
+          <w:color w:val="0000FF"/>
+          <w:sz w:val="14"/>
+          <w:szCs w:val="14"/>
+        </w:rPr>
+        <w:t>void</w:t>
+      </w:r>
+      <w:r>
+        <w:rPr>
+          <w:rFonts w:ascii="Courier New" w:eastAsiaTheme="minorHAnsi" w:hAnsi="Courier New" w:cs="Courier New"/>
+          <w:color w:val="000000"/>
+          <w:sz w:val="14"/>
+          <w:szCs w:val="14"/>
+        </w:rPr>
+        <w:t xml:space="preserve"> *context, </w:t>
+      </w:r>
+      <w:r>
+        <w:rPr>
+          <w:rFonts w:ascii="Courier New" w:eastAsiaTheme="minorHAnsi" w:hAnsi="Courier New" w:cs="Courier New"/>
+          <w:color w:val="2B91AF"/>
+          <w:sz w:val="14"/>
+          <w:szCs w:val="14"/>
+        </w:rPr>
+        <w:t>BT8XXEMU_LogType</w:t>
+      </w:r>
+      <w:r>
+        <w:rPr>
+          <w:rFonts w:ascii="Courier New" w:eastAsiaTheme="minorHAnsi" w:hAnsi="Courier New" w:cs="Courier New"/>
+          <w:color w:val="000000"/>
+          <w:sz w:val="14"/>
+          <w:szCs w:val="14"/>
+        </w:rPr>
+        <w:t xml:space="preserve"> type, </w:t>
+      </w:r>
     </w:p>
     <w:p>
       <w:pPr>
@@ -10606,6 +10331,46 @@
           <w:szCs w:val="14"/>
         </w:rPr>
       </w:pPr>
+      <w:proofErr w:type="spellStart"/>
+      <w:proofErr w:type="gramStart"/>
+      <w:r>
+        <w:rPr>
+          <w:rFonts w:ascii="Courier New" w:eastAsiaTheme="minorHAnsi" w:hAnsi="Courier New" w:cs="Courier New"/>
+          <w:color w:val="0000FF"/>
+          <w:sz w:val="14"/>
+          <w:szCs w:val="14"/>
+        </w:rPr>
+        <w:t>const</w:t>
+      </w:r>
+      <w:proofErr w:type="spellEnd"/>
+      <w:proofErr w:type="gramEnd"/>
+      <w:r>
+        <w:rPr>
+          <w:rFonts w:ascii="Courier New" w:eastAsiaTheme="minorHAnsi" w:hAnsi="Courier New" w:cs="Courier New"/>
+          <w:color w:val="000000"/>
+          <w:sz w:val="14"/>
+          <w:szCs w:val="14"/>
+        </w:rPr>
+        <w:t xml:space="preserve"> </w:t>
+      </w:r>
+      <w:r>
+        <w:rPr>
+          <w:rFonts w:ascii="Courier New" w:eastAsiaTheme="minorHAnsi" w:hAnsi="Courier New" w:cs="Courier New"/>
+          <w:color w:val="0000FF"/>
+          <w:sz w:val="14"/>
+          <w:szCs w:val="14"/>
+        </w:rPr>
+        <w:t>char</w:t>
+      </w:r>
+      <w:r>
+        <w:rPr>
+          <w:rFonts w:ascii="Courier New" w:eastAsiaTheme="minorHAnsi" w:hAnsi="Courier New" w:cs="Courier New"/>
+          <w:color w:val="000000"/>
+          <w:sz w:val="14"/>
+          <w:szCs w:val="14"/>
+        </w:rPr>
+        <w:t xml:space="preserve"> *message);</w:t>
+      </w:r>
     </w:p>
     <w:p>
       <w:pPr>
@@ -10632,6 +10397,15 @@
           <w:szCs w:val="14"/>
         </w:rPr>
       </w:pPr>
+      <w:r>
+        <w:rPr>
+          <w:rFonts w:ascii="Courier New" w:eastAsiaTheme="minorHAnsi" w:hAnsi="Courier New" w:cs="Courier New"/>
+          <w:color w:val="008000"/>
+          <w:sz w:val="14"/>
+          <w:szCs w:val="14"/>
+        </w:rPr>
+        <w:t>// Safe exit. Called when the emulator window is closed</w:t>
+      </w:r>
     </w:p>
     <w:p>
       <w:pPr>
@@ -10645,6 +10419,71 @@
           <w:szCs w:val="14"/>
         </w:rPr>
       </w:pPr>
+      <w:proofErr w:type="gramStart"/>
+      <w:r>
+        <w:rPr>
+          <w:rFonts w:ascii="Courier New" w:eastAsiaTheme="minorHAnsi" w:hAnsi="Courier New" w:cs="Courier New"/>
+          <w:color w:val="0000FF"/>
+          <w:sz w:val="14"/>
+          <w:szCs w:val="14"/>
+        </w:rPr>
+        <w:t>void</w:t>
+      </w:r>
+      <w:r>
+        <w:rPr>
+          <w:rFonts w:ascii="Courier New" w:eastAsiaTheme="minorHAnsi" w:hAnsi="Courier New" w:cs="Courier New"/>
+          <w:color w:val="000000"/>
+          <w:sz w:val="14"/>
+          <w:szCs w:val="14"/>
+        </w:rPr>
+        <w:t>(</w:t>
+      </w:r>
+      <w:proofErr w:type="gramEnd"/>
+      <w:r>
+        <w:rPr>
+          <w:rFonts w:ascii="Courier New" w:eastAsiaTheme="minorHAnsi" w:hAnsi="Courier New" w:cs="Courier New"/>
+          <w:color w:val="000000"/>
+          <w:sz w:val="14"/>
+          <w:szCs w:val="14"/>
+        </w:rPr>
+        <w:t>*Close)(</w:t>
+      </w:r>
+      <w:r>
+        <w:rPr>
+          <w:rFonts w:ascii="Courier New" w:eastAsiaTheme="minorHAnsi" w:hAnsi="Courier New" w:cs="Courier New"/>
+          <w:color w:val="2B91AF"/>
+          <w:sz w:val="14"/>
+          <w:szCs w:val="14"/>
+        </w:rPr>
+        <w:t>BT8XXEMU_Emulator</w:t>
+      </w:r>
+      <w:r>
+        <w:rPr>
+          <w:rFonts w:ascii="Courier New" w:eastAsiaTheme="minorHAnsi" w:hAnsi="Courier New" w:cs="Courier New"/>
+          <w:color w:val="000000"/>
+          <w:sz w:val="14"/>
+          <w:szCs w:val="14"/>
+        </w:rPr>
+        <w:t xml:space="preserve"> *sender, </w:t>
+      </w:r>
+      <w:r>
+        <w:rPr>
+          <w:rFonts w:ascii="Courier New" w:eastAsiaTheme="minorHAnsi" w:hAnsi="Courier New" w:cs="Courier New"/>
+          <w:color w:val="0000FF"/>
+          <w:sz w:val="14"/>
+          <w:szCs w:val="14"/>
+        </w:rPr>
+        <w:t>void</w:t>
+      </w:r>
+      <w:r>
+        <w:rPr>
+          <w:rFonts w:ascii="Courier New" w:eastAsiaTheme="minorHAnsi" w:hAnsi="Courier New" w:cs="Courier New"/>
+          <w:color w:val="000000"/>
+          <w:sz w:val="14"/>
+          <w:szCs w:val="14"/>
+        </w:rPr>
+        <w:t xml:space="preserve"> *context);</w:t>
+      </w:r>
     </w:p>
     <w:p>
       <w:pPr>
@@ -10658,15 +10497,6 @@
           <w:szCs w:val="14"/>
         </w:rPr>
       </w:pPr>
-      <w:r>
-        <w:rPr>
-          <w:rFonts w:ascii="Courier New" w:eastAsiaTheme="minorHAnsi" w:hAnsi="Courier New" w:cs="Courier New"/>
-          <w:color w:val="008000"/>
-          <w:sz w:val="14"/>
-          <w:szCs w:val="14"/>
-        </w:rPr>
-        <w:t>// Safe exit. Called when the emulator window is closed</w:t>
-      </w:r>
     </w:p>
     <w:p>
       <w:pPr>
@@ -10680,70 +10510,14 @@
           <w:szCs w:val="14"/>
         </w:rPr>
       </w:pPr>
-      <w:proofErr w:type="gramStart"/>
-      <w:r>
-        <w:rPr>
-          <w:rFonts w:ascii="Courier New" w:eastAsiaTheme="minorHAnsi" w:hAnsi="Courier New" w:cs="Courier New"/>
-          <w:color w:val="0000FF"/>
-          <w:sz w:val="14"/>
-          <w:szCs w:val="14"/>
-        </w:rPr>
-        <w:t>void</w:t>
-      </w:r>
-      <w:r>
-        <w:rPr>
-          <w:rFonts w:ascii="Courier New" w:eastAsiaTheme="minorHAnsi" w:hAnsi="Courier New" w:cs="Courier New"/>
-          <w:color w:val="000000"/>
-          <w:sz w:val="14"/>
-          <w:szCs w:val="14"/>
-        </w:rPr>
-        <w:t>(</w:t>
-      </w:r>
-      <w:proofErr w:type="gramEnd"/>
-      <w:r>
-        <w:rPr>
-          <w:rFonts w:ascii="Courier New" w:eastAsiaTheme="minorHAnsi" w:hAnsi="Courier New" w:cs="Courier New"/>
-          <w:color w:val="000000"/>
-          <w:sz w:val="14"/>
-          <w:szCs w:val="14"/>
-        </w:rPr>
-        <w:t>*Close)(</w:t>
-      </w:r>
-      <w:r>
-        <w:rPr>
-          <w:rFonts w:ascii="Courier New" w:eastAsiaTheme="minorHAnsi" w:hAnsi="Courier New" w:cs="Courier New"/>
-          <w:color w:val="2B91AF"/>
-          <w:sz w:val="14"/>
-          <w:szCs w:val="14"/>
-        </w:rPr>
-        <w:t>BT8XXEMU_Emulator</w:t>
-      </w:r>
-      <w:r>
-        <w:rPr>
-          <w:rFonts w:ascii="Courier New" w:eastAsiaTheme="minorHAnsi" w:hAnsi="Courier New" w:cs="Courier New"/>
-          <w:color w:val="000000"/>
-          <w:sz w:val="14"/>
-          <w:szCs w:val="14"/>
-        </w:rPr>
-        <w:t xml:space="preserve"> *sender, </w:t>
-      </w:r>
-      <w:r>
-        <w:rPr>
-          <w:rFonts w:ascii="Courier New" w:eastAsiaTheme="minorHAnsi" w:hAnsi="Courier New" w:cs="Courier New"/>
-          <w:color w:val="0000FF"/>
-          <w:sz w:val="14"/>
-          <w:szCs w:val="14"/>
-        </w:rPr>
-        <w:t>void</w:t>
-      </w:r>
-      <w:r>
-        <w:rPr>
-          <w:rFonts w:ascii="Courier New" w:eastAsiaTheme="minorHAnsi" w:hAnsi="Courier New" w:cs="Courier New"/>
-          <w:color w:val="000000"/>
-          <w:sz w:val="14"/>
-          <w:szCs w:val="14"/>
-        </w:rPr>
-        <w:t xml:space="preserve"> *context);</w:t>
+      <w:r>
+        <w:rPr>
+          <w:rFonts w:ascii="Courier New" w:eastAsiaTheme="minorHAnsi" w:hAnsi="Courier New" w:cs="Courier New"/>
+          <w:color w:val="008000"/>
+          <w:sz w:val="14"/>
+          <w:szCs w:val="14"/>
+        </w:rPr>
+        <w:t>// User context that will be passed along to callbacks</w:t>
       </w:r>
     </w:p>
     <w:p>
@@ -10758,6 +10532,46 @@
           <w:szCs w:val="14"/>
         </w:rPr>
       </w:pPr>
+      <w:proofErr w:type="gramStart"/>
+      <w:r>
+        <w:rPr>
+          <w:rFonts w:ascii="Courier New" w:eastAsiaTheme="minorHAnsi" w:hAnsi="Courier New" w:cs="Courier New"/>
+          <w:color w:val="0000FF"/>
+          <w:sz w:val="14"/>
+          <w:szCs w:val="14"/>
+        </w:rPr>
+        <w:t>void</w:t>
+      </w:r>
+      <w:proofErr w:type="gramEnd"/>
+      <w:r>
+        <w:rPr>
+          <w:rFonts w:ascii="Courier New" w:eastAsiaTheme="minorHAnsi" w:hAnsi="Courier New" w:cs="Courier New"/>
+          <w:color w:val="000000"/>
+          <w:sz w:val="14"/>
+          <w:szCs w:val="14"/>
+        </w:rPr>
+        <w:t xml:space="preserve"> *</w:t>
+      </w:r>
+      <w:proofErr w:type="spellStart"/>
+      <w:r>
+        <w:rPr>
+          <w:rFonts w:ascii="Courier New" w:eastAsiaTheme="minorHAnsi" w:hAnsi="Courier New" w:cs="Courier New"/>
+          <w:color w:val="000000"/>
+          <w:sz w:val="14"/>
+          <w:szCs w:val="14"/>
+        </w:rPr>
+        <w:t>UserContext</w:t>
+      </w:r>
+      <w:proofErr w:type="spellEnd"/>
+      <w:r>
+        <w:rPr>
+          <w:rFonts w:ascii="Courier New" w:eastAsiaTheme="minorHAnsi" w:hAnsi="Courier New" w:cs="Courier New"/>
+          <w:color w:val="000000"/>
+          <w:sz w:val="14"/>
+          <w:szCs w:val="14"/>
+        </w:rPr>
+        <w:t>;</w:t>
+      </w:r>
     </w:p>
     <w:p>
       <w:pPr>
@@ -10778,7 +10592,7 @@
           <w:sz w:val="14"/>
           <w:szCs w:val="14"/>
         </w:rPr>
-        <w:t>// User context that will be passed along to callbacks</w:t>
+        <w:t>// Flash device to connect with, default NULL</w:t>
       </w:r>
     </w:p>
     <w:p>
@@ -10793,81 +10607,6 @@
           <w:szCs w:val="14"/>
         </w:rPr>
       </w:pPr>
-      <w:proofErr w:type="gramStart"/>
-      <w:r>
-        <w:rPr>
-          <w:rFonts w:ascii="Courier New" w:eastAsiaTheme="minorHAnsi" w:hAnsi="Courier New" w:cs="Courier New"/>
-          <w:color w:val="0000FF"/>
-          <w:sz w:val="14"/>
-          <w:szCs w:val="14"/>
-        </w:rPr>
-        <w:t>void</w:t>
-      </w:r>
-      <w:proofErr w:type="gramEnd"/>
-      <w:r>
-        <w:rPr>
-          <w:rFonts w:ascii="Courier New" w:eastAsiaTheme="minorHAnsi" w:hAnsi="Courier New" w:cs="Courier New"/>
-          <w:color w:val="000000"/>
-          <w:sz w:val="14"/>
-          <w:szCs w:val="14"/>
-        </w:rPr>
-        <w:t xml:space="preserve"> *</w:t>
-      </w:r>
-      <w:proofErr w:type="spellStart"/>
-      <w:r>
-        <w:rPr>
-          <w:rFonts w:ascii="Courier New" w:eastAsiaTheme="minorHAnsi" w:hAnsi="Courier New" w:cs="Courier New"/>
-          <w:color w:val="000000"/>
-          <w:sz w:val="14"/>
-          <w:szCs w:val="14"/>
-        </w:rPr>
-        <w:t>UserContext</w:t>
-      </w:r>
-      <w:proofErr w:type="spellEnd"/>
-      <w:r>
-        <w:rPr>
-          <w:rFonts w:ascii="Courier New" w:eastAsiaTheme="minorHAnsi" w:hAnsi="Courier New" w:cs="Courier New"/>
-          <w:color w:val="000000"/>
-          <w:sz w:val="14"/>
-          <w:szCs w:val="14"/>
-        </w:rPr>
-        <w:t>;</w:t>
-      </w:r>
-    </w:p>
-    <w:p>
-      <w:pPr>
-        <w:widowControl/>
-        <w:adjustRightInd w:val="0"/>
-        <w:ind w:left="1800"/>
-        <w:rPr>
-          <w:rFonts w:ascii="Courier New" w:eastAsiaTheme="minorHAnsi" w:hAnsi="Courier New" w:cs="Courier New"/>
-          <w:color w:val="000000"/>
-          <w:sz w:val="14"/>
-          <w:szCs w:val="14"/>
-        </w:rPr>
-      </w:pPr>
-      <w:r>
-        <w:rPr>
-          <w:rFonts w:ascii="Courier New" w:eastAsiaTheme="minorHAnsi" w:hAnsi="Courier New" w:cs="Courier New"/>
-          <w:color w:val="008000"/>
-          <w:sz w:val="14"/>
-          <w:szCs w:val="14"/>
-        </w:rPr>
-        <w:t>// Flash device to connect with, default NULL</w:t>
-      </w:r>
-    </w:p>
-    <w:p>
-      <w:pPr>
-        <w:widowControl/>
-        <w:adjustRightInd w:val="0"/>
-        <w:ind w:left="1800"/>
-        <w:rPr>
-          <w:rFonts w:ascii="Courier New" w:eastAsiaTheme="minorHAnsi" w:hAnsi="Courier New" w:cs="Courier New"/>
-          <w:color w:val="000000"/>
-          <w:sz w:val="14"/>
-          <w:szCs w:val="14"/>
-        </w:rPr>
-      </w:pPr>
       <w:r>
         <w:rPr>
           <w:rFonts w:ascii="Courier New" w:eastAsiaTheme="minorHAnsi" w:hAnsi="Courier New" w:cs="Courier New"/>
@@ -11211,6 +10950,37 @@
         <w:adjustRightInd w:val="0"/>
         <w:ind w:left="2089"/>
         <w:rPr>
+          <w:rFonts w:ascii="Courier New" w:eastAsiaTheme="minorHAnsi" w:hAnsi="Courier New" w:cs="Courier New"/>
+          <w:color w:val="000000"/>
+          <w:sz w:val="14"/>
+          <w:szCs w:val="14"/>
+        </w:rPr>
+      </w:pPr>
+      <w:r>
+        <w:rPr>
+          <w:rFonts w:ascii="Courier New" w:eastAsiaTheme="minorHAnsi" w:hAnsi="Courier New" w:cs="Courier New"/>
+          <w:color w:val="2F4F4F"/>
+          <w:sz w:val="14"/>
+          <w:szCs w:val="14"/>
+        </w:rPr>
+        <w:t>BT8XXEMU_EmulatorBT815</w:t>
+      </w:r>
+      <w:r>
+        <w:rPr>
+          <w:rFonts w:ascii="Courier New" w:eastAsiaTheme="minorHAnsi" w:hAnsi="Courier New" w:cs="Courier New"/>
+          <w:color w:val="000000"/>
+          <w:sz w:val="14"/>
+          <w:szCs w:val="14"/>
+        </w:rPr>
+        <w:t xml:space="preserve"> = 0x0815,</w:t>
+      </w:r>
+    </w:p>
+    <w:p>
+      <w:pPr>
+        <w:widowControl/>
+        <w:adjustRightInd w:val="0"/>
+        <w:ind w:left="2089"/>
+        <w:rPr>
           <w:rFonts w:ascii="Courier New" w:eastAsiaTheme="minorEastAsia" w:hAnsi="Courier New" w:cs="Courier New"/>
           <w:color w:val="000000"/>
           <w:sz w:val="14"/>
@@ -11225,16 +10995,25 @@
           <w:sz w:val="14"/>
           <w:szCs w:val="14"/>
         </w:rPr>
-        <w:t>BT8XXEMU_EmulatorBT815</w:t>
-      </w:r>
-      <w:r>
-        <w:rPr>
-          <w:rFonts w:ascii="Courier New" w:eastAsiaTheme="minorHAnsi" w:hAnsi="Courier New" w:cs="Courier New"/>
-          <w:color w:val="000000"/>
-          <w:sz w:val="14"/>
-          <w:szCs w:val="14"/>
-        </w:rPr>
-        <w:t xml:space="preserve"> = 0x0815,</w:t>
+        <w:t>BT8XXEMU_EmulatorBT81</w:t>
+      </w:r>
+      <w:r>
+        <w:rPr>
+          <w:rFonts w:ascii="Courier New" w:eastAsiaTheme="minorHAnsi" w:hAnsi="Courier New" w:cs="Courier New"/>
+          <w:color w:val="2F4F4F"/>
+          <w:sz w:val="14"/>
+          <w:szCs w:val="14"/>
+        </w:rPr>
+        <w:t>6</w:t>
+      </w:r>
+      <w:r>
+        <w:rPr>
+          <w:rFonts w:ascii="Courier New" w:eastAsiaTheme="minorHAnsi" w:hAnsi="Courier New" w:cs="Courier New"/>
+          <w:color w:val="000000"/>
+          <w:sz w:val="14"/>
+          <w:szCs w:val="14"/>
+        </w:rPr>
+        <w:t xml:space="preserve"> = 0x0816</w:t>
       </w:r>
     </w:p>
     <w:p>
@@ -13025,12 +12804,7 @@
         <w:jc w:val="both"/>
       </w:pPr>
       <w:r>
-        <w:t>This should be the preferred method which allows for multiple emulator displays to be configured. In the event of using this method, the user must periodically check BT8XXEMU_i</w:t>
-      </w:r>
-      <w:bookmarkStart w:id="19" w:name="_GoBack"/>
-      <w:bookmarkEnd w:id="19"/>
-      <w:r>
-        <w:t xml:space="preserve">sRunning() on all emulator instances to verify that the emulator </w:t>
+        <w:t xml:space="preserve">This should be the preferred method which allows for multiple emulator displays to be configured. In the event of using this method, the user must periodically check BT8XXEMU_isRunning() on all emulator instances to verify that the emulator </w:t>
       </w:r>
       <w:r>
         <w:t>windo</w:t>
@@ -14183,9 +13957,9 @@
           <w:szCs w:val="18"/>
         </w:rPr>
       </w:pPr>
-      <w:bookmarkStart w:id="20" w:name="_bookmark16"/>
-      <w:bookmarkStart w:id="21" w:name="Figure4"/>
-      <w:bookmarkEnd w:id="20"/>
+      <w:bookmarkStart w:id="19" w:name="_bookmark16"/>
+      <w:bookmarkStart w:id="20" w:name="Figure4"/>
+      <w:bookmarkEnd w:id="19"/>
     </w:p>
     <w:p>
       <w:pPr>
@@ -14230,7 +14004,7 @@
         <w:t xml:space="preserve">   Setup and Run BT815 emulator</w:t>
       </w:r>
     </w:p>
-    <w:bookmarkEnd w:id="21"/>
+    <w:bookmarkEnd w:id="20"/>
     <w:p>
       <w:pPr>
         <w:pStyle w:val="BodyText"/>
@@ -14306,7 +14080,7 @@
           <w:szCs w:val="20"/>
         </w:rPr>
       </w:pPr>
-      <w:bookmarkStart w:id="22" w:name="_Toc513471181"/>
+      <w:bookmarkStart w:id="21" w:name="_Toc513471181"/>
       <w:r>
         <w:rPr>
           <w:sz w:val="20"/>
@@ -14328,7 +14102,7 @@
         </w:rPr>
         <w:t>EVE Emulator library</w:t>
       </w:r>
-      <w:bookmarkEnd w:id="22"/>
+      <w:bookmarkEnd w:id="21"/>
     </w:p>
     <w:p>
       <w:pPr>
@@ -14579,6 +14353,7 @@
         <w:rPr>
           <w:noProof/>
           <w:sz w:val="14"/>
+          <w:lang w:val="en-SG" w:eastAsia="en-SG"/>
         </w:rPr>
         <w:drawing>
           <wp:inline distT="0" distB="0" distL="0" distR="0" wp14:anchorId="7D84F300" wp14:editId="706B428E">
@@ -14641,7 +14416,7 @@
           <w:sz w:val="18"/>
         </w:rPr>
       </w:pPr>
-      <w:bookmarkStart w:id="23" w:name="Figure5"/>
+      <w:bookmarkStart w:id="22" w:name="Figure5"/>
       <w:r>
         <w:rPr>
           <w:b/>
@@ -14679,7 +14454,7 @@
         </w:rPr>
         <w:t>emulator</w:t>
       </w:r>
-      <w:bookmarkEnd w:id="23"/>
+      <w:bookmarkEnd w:id="22"/>
       <w:r>
         <w:rPr>
           <w:b/>
@@ -14783,6 +14558,7 @@
         <w:rPr>
           <w:noProof/>
           <w:sz w:val="4"/>
+          <w:lang w:val="en-SG" w:eastAsia="en-SG"/>
         </w:rPr>
         <mc:AlternateContent>
           <mc:Choice Requires="wpg">
@@ -14857,18 +14633,6 @@
     </w:p>
     <w:p>
       <w:pPr>
-        <w:tabs>
-          <w:tab w:val="left" w:pos="1740"/>
-        </w:tabs>
-        <w:spacing w:before="128"/>
-        <w:ind w:left="300"/>
-        <w:rPr>
-          <w:sz w:val="18"/>
-        </w:rPr>
-      </w:pPr>
-    </w:p>
-    <w:p>
-      <w:pPr>
         <w:pStyle w:val="Heading2"/>
         <w:numPr>
           <w:ilvl w:val="1"/>
@@ -14878,11 +14642,11 @@
           <w:tab w:val="left" w:pos="877"/>
         </w:tabs>
       </w:pPr>
-      <w:bookmarkStart w:id="24" w:name="_Toc513471182"/>
+      <w:bookmarkStart w:id="23" w:name="_Toc513471182"/>
       <w:r>
         <w:t>Flash Module</w:t>
       </w:r>
-      <w:bookmarkEnd w:id="24"/>
+      <w:bookmarkEnd w:id="23"/>
     </w:p>
     <w:p>
       <w:pPr>
@@ -14916,7 +14680,7 @@
           <w:szCs w:val="20"/>
         </w:rPr>
       </w:pPr>
-      <w:bookmarkStart w:id="25" w:name="_Toc513471183"/>
+      <w:bookmarkStart w:id="24" w:name="_Toc513471183"/>
       <w:r>
         <w:rPr>
           <w:sz w:val="20"/>
@@ -14924,7 +14688,7 @@
         </w:rPr>
         <w:t>API to invoke and perform operations on Flash Emulator</w:t>
       </w:r>
-      <w:bookmarkEnd w:id="25"/>
+      <w:bookmarkEnd w:id="24"/>
     </w:p>
     <w:tbl>
       <w:tblPr>
@@ -15517,7 +15281,7 @@
           <w:szCs w:val="20"/>
         </w:rPr>
       </w:pPr>
-      <w:bookmarkStart w:id="26" w:name="_Toc513471184"/>
+      <w:bookmarkStart w:id="25" w:name="_Toc513471184"/>
       <w:r>
         <w:rPr>
           <w:sz w:val="20"/>
@@ -15525,7 +15289,7 @@
         </w:rPr>
         <w:t>API description</w:t>
       </w:r>
-      <w:bookmarkEnd w:id="26"/>
+      <w:bookmarkEnd w:id="25"/>
     </w:p>
     <w:p>
       <w:pPr>
@@ -16782,6 +16546,7 @@
         </w:rPr>
         <w:tab/>
       </w:r>
+      <w:proofErr w:type="spellStart"/>
       <w:proofErr w:type="gramStart"/>
       <w:r>
         <w:rPr>
@@ -16792,6 +16557,7 @@
         </w:rPr>
         <w:t>bool</w:t>
       </w:r>
+      <w:proofErr w:type="spellEnd"/>
       <w:proofErr w:type="gramEnd"/>
       <w:r>
         <w:rPr>
@@ -16822,6 +16588,30 @@
         </w:rPr>
         <w:t>;</w:t>
       </w:r>
+    </w:p>
+    <w:p>
+      <w:pPr>
+        <w:widowControl/>
+        <w:adjustRightInd w:val="0"/>
+        <w:rPr>
+          <w:rFonts w:ascii="Courier New" w:eastAsiaTheme="minorHAnsi" w:hAnsi="Courier New" w:cs="Courier New"/>
+          <w:color w:val="000000"/>
+          <w:sz w:val="14"/>
+          <w:szCs w:val="14"/>
+        </w:rPr>
+      </w:pPr>
+    </w:p>
+    <w:p>
+      <w:pPr>
+        <w:widowControl/>
+        <w:adjustRightInd w:val="0"/>
+        <w:rPr>
+          <w:rFonts w:ascii="Courier New" w:eastAsiaTheme="minorHAnsi" w:hAnsi="Courier New" w:cs="Courier New"/>
+          <w:color w:val="000000"/>
+          <w:sz w:val="14"/>
+          <w:szCs w:val="14"/>
+        </w:rPr>
+      </w:pPr>
     </w:p>
     <w:p>
       <w:pPr>
@@ -17465,7 +17255,7 @@
           <w:sz w:val="18"/>
         </w:rPr>
       </w:pPr>
-      <w:bookmarkStart w:id="27" w:name="Figure6"/>
+      <w:bookmarkStart w:id="26" w:name="Figure6"/>
       <w:r>
         <w:rPr>
           <w:b/>
@@ -17488,7 +17278,7 @@
         <w:t xml:space="preserve"> Flash Emulator Parameters</w:t>
       </w:r>
     </w:p>
-    <w:bookmarkEnd w:id="27"/>
+    <w:bookmarkEnd w:id="26"/>
     <w:p>
       <w:pPr>
         <w:pStyle w:val="Heading4"/>
@@ -18299,10 +18089,19 @@
         <w:jc w:val="both"/>
       </w:pPr>
       <w:r>
-        <w:t xml:space="preserve">This API destroys the flash emulator instance which was created </w:t>
-      </w:r>
-      <w:r>
-        <w:t>earlier</w:t>
+        <w:t xml:space="preserve">This API </w:t>
+      </w:r>
+      <w:r>
+        <w:t>t</w:t>
+      </w:r>
+      <w:r>
+        <w:t>ransfer</w:t>
+      </w:r>
+      <w:r>
+        <w:t>s</w:t>
+      </w:r>
+      <w:r>
+        <w:t xml:space="preserve"> data using SPI or Quad SPI protocol</w:t>
       </w:r>
       <w:r>
         <w:t>.</w:t>
@@ -18681,15 +18480,10 @@
         <w:t xml:space="preserve">This API </w:t>
       </w:r>
       <w:r>
-        <w:t xml:space="preserve">retrieves the flash’s </w:t>
-      </w:r>
-      <w:proofErr w:type="spellStart"/>
-      <w:r>
-        <w:t>vtable</w:t>
-      </w:r>
-      <w:proofErr w:type="spellEnd"/>
-      <w:r>
-        <w:t xml:space="preserve"> data</w:t>
+        <w:t xml:space="preserve">retrieves the </w:t>
+      </w:r>
+      <w:r>
+        <w:t>raw data pointer of the flash emulator</w:t>
       </w:r>
       <w:r>
         <w:t>.</w:t>
@@ -18767,15 +18561,10 @@
         <w:t xml:space="preserve">eturns </w:t>
       </w:r>
       <w:r>
-        <w:t xml:space="preserve">the pointer to the address of the </w:t>
-      </w:r>
-      <w:proofErr w:type="spellStart"/>
-      <w:r>
-        <w:t>vtable</w:t>
-      </w:r>
-      <w:proofErr w:type="spellEnd"/>
-      <w:r>
-        <w:t xml:space="preserve"> </w:t>
+        <w:t xml:space="preserve">the </w:t>
+      </w:r>
+      <w:r>
+        <w:t xml:space="preserve">pointer to the address of the flash emulator </w:t>
       </w:r>
       <w:r>
         <w:t>data</w:t>
@@ -19015,15 +18804,13 @@
         <w:jc w:val="both"/>
       </w:pPr>
       <w:r>
-        <w:t xml:space="preserve">This API retrieves the size of the flash’s </w:t>
-      </w:r>
-      <w:proofErr w:type="spellStart"/>
-      <w:r>
-        <w:t>vtable</w:t>
-      </w:r>
-      <w:proofErr w:type="spellEnd"/>
-      <w:r>
-        <w:t xml:space="preserve"> data.</w:t>
+        <w:t xml:space="preserve">This API retrieves the size </w:t>
+      </w:r>
+      <w:r>
+        <w:t>in bytes of the flash emulator</w:t>
+      </w:r>
+      <w:r>
+        <w:t>.</w:t>
       </w:r>
     </w:p>
     <w:p>
@@ -19122,18 +18909,10 @@
         <w:t xml:space="preserve">eturns </w:t>
       </w:r>
       <w:r>
-        <w:t xml:space="preserve">an unsigned byte of the size of the </w:t>
-      </w:r>
-      <w:proofErr w:type="spellStart"/>
-      <w:r>
-        <w:t>vtable</w:t>
-      </w:r>
-      <w:proofErr w:type="spellEnd"/>
-      <w:r>
-        <w:t xml:space="preserve"> in flash</w:t>
-      </w:r>
-      <w:r>
-        <w:t>.</w:t>
+        <w:t>an unsigned byte of the size of the flash</w:t>
+      </w:r>
+      <w:r>
+        <w:t xml:space="preserve"> emulator.</w:t>
       </w:r>
     </w:p>
     <w:p>
@@ -19391,7 +19170,7 @@
           <w:szCs w:val="20"/>
         </w:rPr>
       </w:pPr>
-      <w:bookmarkStart w:id="28" w:name="_Toc513471185"/>
+      <w:bookmarkStart w:id="27" w:name="_Toc513471185"/>
       <w:r>
         <w:rPr>
           <w:sz w:val="20"/>
@@ -19413,7 +19192,7 @@
         </w:rPr>
         <w:t>emulator</w:t>
       </w:r>
-      <w:bookmarkEnd w:id="28"/>
+      <w:bookmarkEnd w:id="27"/>
     </w:p>
     <w:p>
       <w:pPr>
@@ -23771,34 +23550,6 @@
           <w:szCs w:val="14"/>
         </w:rPr>
       </w:pPr>
-      <w:r>
-        <w:rPr>
-          <w:rFonts w:ascii="Courier New" w:eastAsiaTheme="minorEastAsia" w:hAnsi="Courier New" w:cs="Courier New"/>
-          <w:color w:val="000000"/>
-          <w:sz w:val="14"/>
-          <w:szCs w:val="14"/>
-        </w:rPr>
-        <w:tab/>
-      </w:r>
-      <w:r>
-        <w:rPr>
-          <w:rFonts w:ascii="Courier New" w:eastAsiaTheme="minorEastAsia" w:hAnsi="Courier New" w:cs="Courier New"/>
-          <w:color w:val="000000"/>
-          <w:sz w:val="14"/>
-          <w:szCs w:val="14"/>
-        </w:rPr>
-        <w:tab/>
-      </w:r>
-      <w:r>
-        <w:rPr>
-          <w:rFonts w:ascii="Courier New" w:eastAsiaTheme="minorEastAsia" w:hAnsi="Courier New" w:cs="Courier New"/>
-          <w:color w:val="000000"/>
-          <w:sz w:val="14"/>
-          <w:szCs w:val="14"/>
-        </w:rPr>
-        <w:tab/>
-        <w:t>}</w:t>
-      </w:r>
     </w:p>
     <w:p>
       <w:pPr>
@@ -23811,6 +23562,34 @@
           <w:szCs w:val="14"/>
         </w:rPr>
       </w:pPr>
+      <w:r>
+        <w:rPr>
+          <w:rFonts w:ascii="Courier New" w:eastAsiaTheme="minorEastAsia" w:hAnsi="Courier New" w:cs="Courier New"/>
+          <w:color w:val="000000"/>
+          <w:sz w:val="14"/>
+          <w:szCs w:val="14"/>
+        </w:rPr>
+        <w:tab/>
+      </w:r>
+      <w:r>
+        <w:rPr>
+          <w:rFonts w:ascii="Courier New" w:eastAsiaTheme="minorEastAsia" w:hAnsi="Courier New" w:cs="Courier New"/>
+          <w:color w:val="000000"/>
+          <w:sz w:val="14"/>
+          <w:szCs w:val="14"/>
+        </w:rPr>
+        <w:tab/>
+      </w:r>
+      <w:r>
+        <w:rPr>
+          <w:rFonts w:ascii="Courier New" w:eastAsiaTheme="minorEastAsia" w:hAnsi="Courier New" w:cs="Courier New"/>
+          <w:color w:val="000000"/>
+          <w:sz w:val="14"/>
+          <w:szCs w:val="14"/>
+        </w:rPr>
+        <w:tab/>
+        <w:t>}</w:t>
+      </w:r>
     </w:p>
     <w:p>
       <w:pPr>
@@ -23835,14 +23614,25 @@
           <w:szCs w:val="14"/>
         </w:rPr>
       </w:pPr>
-      <w:r>
-        <w:rPr>
-          <w:rFonts w:ascii="Courier New" w:eastAsiaTheme="minorEastAsia" w:hAnsi="Courier New" w:cs="Courier New"/>
-          <w:color w:val="000000"/>
-          <w:sz w:val="14"/>
-          <w:szCs w:val="14"/>
-        </w:rPr>
-        <w:lastRenderedPageBreak/>
+    </w:p>
+    <w:p>
+      <w:pPr>
+        <w:widowControl/>
+        <w:adjustRightInd w:val="0"/>
+        <w:rPr>
+          <w:rFonts w:ascii="Courier New" w:eastAsiaTheme="minorEastAsia" w:hAnsi="Courier New" w:cs="Courier New"/>
+          <w:color w:val="000000"/>
+          <w:sz w:val="14"/>
+          <w:szCs w:val="14"/>
+        </w:rPr>
+      </w:pPr>
+      <w:r>
+        <w:rPr>
+          <w:rFonts w:ascii="Courier New" w:eastAsiaTheme="minorEastAsia" w:hAnsi="Courier New" w:cs="Courier New"/>
+          <w:color w:val="000000"/>
+          <w:sz w:val="14"/>
+          <w:szCs w:val="14"/>
+        </w:rPr>
         <w:tab/>
       </w:r>
       <w:r>
@@ -27153,7 +26943,7 @@
         </w:rPr>
         <w:t xml:space="preserve">  </w:t>
       </w:r>
-      <w:bookmarkStart w:id="29" w:name="Figure7"/>
+      <w:bookmarkStart w:id="28" w:name="Figure7"/>
       <w:r>
         <w:rPr>
           <w:b/>
@@ -27198,7 +26988,7 @@
         </w:rPr>
         <w:t>module using EVE emulator</w:t>
       </w:r>
-      <w:bookmarkEnd w:id="29"/>
+      <w:bookmarkEnd w:id="28"/>
     </w:p>
     <w:p>
       <w:pPr>
@@ -27225,7 +27015,7 @@
           <w:szCs w:val="20"/>
         </w:rPr>
       </w:pPr>
-      <w:bookmarkStart w:id="30" w:name="_Toc513471186"/>
+      <w:bookmarkStart w:id="29" w:name="_Toc513471186"/>
       <w:r>
         <w:rPr>
           <w:sz w:val="20"/>
@@ -27247,7 +27037,7 @@
         </w:rPr>
         <w:t>Flash Emulator library</w:t>
       </w:r>
-      <w:bookmarkEnd w:id="30"/>
+      <w:bookmarkEnd w:id="29"/>
     </w:p>
     <w:p>
       <w:pPr>
@@ -27594,6 +27384,7 @@
         <w:rPr>
           <w:noProof/>
           <w:sz w:val="4"/>
+          <w:lang w:val="en-SG" w:eastAsia="en-SG"/>
         </w:rPr>
         <w:lastRenderedPageBreak/>
         <mc:AlternateContent>
@@ -27767,14 +27558,15 @@
       <w:pPr>
         <w:ind w:firstLine="300"/>
       </w:pPr>
-      <w:bookmarkStart w:id="31" w:name="_Toc511407610"/>
-      <w:bookmarkStart w:id="32" w:name="_Toc511637933"/>
+      <w:bookmarkStart w:id="30" w:name="_Toc511407610"/>
+      <w:bookmarkStart w:id="31" w:name="_Toc511637933"/>
       <w:r>
         <w:tab/>
       </w:r>
       <w:r>
         <w:rPr>
           <w:noProof/>
+          <w:lang w:val="en-SG" w:eastAsia="en-SG"/>
         </w:rPr>
         <w:drawing>
           <wp:inline distT="0" distB="0" distL="0" distR="0" wp14:anchorId="679663EC" wp14:editId="0F8430E6">
@@ -27825,8 +27617,8 @@
           </wp:inline>
         </w:drawing>
       </w:r>
+      <w:bookmarkEnd w:id="30"/>
       <w:bookmarkEnd w:id="31"/>
-      <w:bookmarkEnd w:id="32"/>
     </w:p>
     <w:p>
       <w:pPr>
@@ -27846,7 +27638,7 @@
         </w:rPr>
         <w:t xml:space="preserve">         </w:t>
       </w:r>
-      <w:bookmarkStart w:id="33" w:name="Figure8"/>
+      <w:bookmarkStart w:id="32" w:name="Figure8"/>
       <w:r>
         <w:rPr>
           <w:b/>
@@ -27884,7 +27676,7 @@
         </w:rPr>
         <w:t>emulator</w:t>
       </w:r>
-      <w:bookmarkEnd w:id="33"/>
+      <w:bookmarkEnd w:id="32"/>
     </w:p>
     <w:p/>
     <w:p/>
@@ -27913,7 +27705,7 @@
           <w:tab w:val="left" w:pos="733"/>
         </w:tabs>
       </w:pPr>
-      <w:bookmarkStart w:id="34" w:name="_Toc513471187"/>
+      <w:bookmarkStart w:id="33" w:name="_Toc513471187"/>
       <w:r>
         <w:lastRenderedPageBreak/>
         <w:t>Contact</w:t>
@@ -27924,7 +27716,7 @@
       <w:r>
         <w:t>Information</w:t>
       </w:r>
-      <w:bookmarkEnd w:id="34"/>
+      <w:bookmarkEnd w:id="33"/>
     </w:p>
     <w:p>
       <w:pPr>
@@ -28899,7 +28691,21 @@
                 <w:szCs w:val="16"/>
               </w:rPr>
               <w:br/>
-              <w:t xml:space="preserve">Ward 11, Phu </w:t>
+              <w:t xml:space="preserve">Ward 11, </w:t>
+            </w:r>
+            <w:proofErr w:type="spellStart"/>
+            <w:r>
+              <w:rPr>
+                <w:szCs w:val="16"/>
+              </w:rPr>
+              <w:t>Phu</w:t>
+            </w:r>
+            <w:proofErr w:type="spellEnd"/>
+            <w:r>
+              <w:rPr>
+                <w:szCs w:val="16"/>
+              </w:rPr>
+              <w:t xml:space="preserve"> </w:t>
             </w:r>
             <w:proofErr w:type="spellStart"/>
             <w:r>
@@ -29669,7 +29475,7 @@
       <w:pPr>
         <w:pStyle w:val="Heading1"/>
       </w:pPr>
-      <w:bookmarkStart w:id="35" w:name="_Toc513471188"/>
+      <w:bookmarkStart w:id="34" w:name="_Toc513471188"/>
       <w:r>
         <w:t xml:space="preserve">Appendix </w:t>
       </w:r>
@@ -29681,7 +29487,7 @@
       <w:r>
         <w:t xml:space="preserve"> – References</w:t>
       </w:r>
-      <w:bookmarkEnd w:id="35"/>
+      <w:bookmarkEnd w:id="34"/>
     </w:p>
     <w:p>
       <w:pPr>
@@ -29699,11 +29505,11 @@
         <w:spacing w:before="1"/>
         <w:ind w:left="300" w:firstLine="0"/>
       </w:pPr>
-      <w:bookmarkStart w:id="36" w:name="_Toc513471189"/>
+      <w:bookmarkStart w:id="35" w:name="_Toc513471189"/>
       <w:r>
         <w:t>Acronyms and Abbreviations</w:t>
       </w:r>
-      <w:bookmarkEnd w:id="36"/>
+      <w:bookmarkEnd w:id="35"/>
     </w:p>
     <w:p>
       <w:pPr>
@@ -30026,11 +29832,11 @@
       <w:pPr>
         <w:pStyle w:val="Heading1"/>
       </w:pPr>
-      <w:bookmarkStart w:id="37" w:name="_Toc513471190"/>
+      <w:bookmarkStart w:id="36" w:name="_Toc513471190"/>
       <w:r>
         <w:t>Appendix B – List of Tables &amp; Figures</w:t>
       </w:r>
-      <w:bookmarkEnd w:id="37"/>
+      <w:bookmarkEnd w:id="36"/>
     </w:p>
     <w:p>
       <w:pPr>
@@ -30047,11 +29853,11 @@
         <w:pStyle w:val="Heading2"/>
         <w:ind w:left="300" w:firstLine="0"/>
       </w:pPr>
-      <w:bookmarkStart w:id="38" w:name="_Toc513471191"/>
+      <w:bookmarkStart w:id="37" w:name="_Toc513471191"/>
       <w:r>
         <w:t>List of Tables</w:t>
       </w:r>
-      <w:bookmarkEnd w:id="38"/>
+      <w:bookmarkEnd w:id="37"/>
     </w:p>
     <w:p>
       <w:pPr>
@@ -30102,11 +29908,11 @@
         <w:spacing w:before="356"/>
         <w:ind w:left="300" w:firstLine="0"/>
       </w:pPr>
-      <w:bookmarkStart w:id="39" w:name="_Toc513471192"/>
+      <w:bookmarkStart w:id="38" w:name="_Toc513471192"/>
       <w:r>
         <w:t>List of Figures</w:t>
       </w:r>
-      <w:bookmarkEnd w:id="39"/>
+      <w:bookmarkEnd w:id="38"/>
     </w:p>
     <w:p>
       <w:pPr>
@@ -30552,11 +30358,11 @@
         <w:pStyle w:val="Heading1"/>
         <w:spacing w:before="0"/>
       </w:pPr>
-      <w:bookmarkStart w:id="40" w:name="_Toc513471193"/>
+      <w:bookmarkStart w:id="39" w:name="_Toc513471193"/>
       <w:r>
         <w:t>Appendix C – Revision History</w:t>
       </w:r>
-      <w:bookmarkEnd w:id="40"/>
+      <w:bookmarkEnd w:id="39"/>
     </w:p>
     <w:p>
       <w:pPr>
@@ -30969,11 +30775,19 @@
           <w:p>
             <w:pPr>
               <w:pStyle w:val="TableParagraph"/>
-              <w:rPr>
-                <w:rFonts w:ascii="Times New Roman"/>
-                <w:sz w:val="16"/>
+              <w:spacing w:before="121"/>
+              <w:ind w:left="321" w:right="314"/>
+              <w:jc w:val="center"/>
+              <w:rPr>
+                <w:sz w:val="18"/>
               </w:rPr>
             </w:pPr>
+            <w:r>
+              <w:rPr>
+                <w:sz w:val="18"/>
+              </w:rPr>
+              <w:t>1.1</w:t>
+            </w:r>
           </w:p>
         </w:tc>
         <w:tc>
@@ -30983,11 +30797,18 @@
           <w:p>
             <w:pPr>
               <w:pStyle w:val="TableParagraph"/>
-              <w:rPr>
-                <w:rFonts w:ascii="Times New Roman"/>
-                <w:sz w:val="16"/>
+              <w:spacing w:before="121"/>
+              <w:ind w:left="108"/>
+              <w:rPr>
+                <w:sz w:val="18"/>
               </w:rPr>
             </w:pPr>
+            <w:r>
+              <w:rPr>
+                <w:sz w:val="18"/>
+              </w:rPr>
+              <w:t>Minor corrections in API descriptions</w:t>
+            </w:r>
           </w:p>
         </w:tc>
         <w:tc>
@@ -30997,11 +30818,27 @@
           <w:p>
             <w:pPr>
               <w:pStyle w:val="TableParagraph"/>
-              <w:rPr>
-                <w:rFonts w:ascii="Times New Roman"/>
-                <w:sz w:val="16"/>
+              <w:spacing w:before="121"/>
+              <w:ind w:left="665" w:right="660"/>
+              <w:jc w:val="center"/>
+              <w:rPr>
+                <w:sz w:val="18"/>
               </w:rPr>
             </w:pPr>
+            <w:r>
+              <w:rPr>
+                <w:sz w:val="18"/>
+              </w:rPr>
+              <w:t>2018-08</w:t>
+            </w:r>
+            <w:bookmarkStart w:id="40" w:name="_GoBack"/>
+            <w:bookmarkEnd w:id="40"/>
+            <w:r>
+              <w:rPr>
+                <w:sz w:val="18"/>
+              </w:rPr>
+              <w:t>-01</w:t>
+            </w:r>
           </w:p>
         </w:tc>
       </w:tr>
@@ -31659,7 +31496,7 @@
               <w:rPr>
                 <w:sz w:val="18"/>
               </w:rPr>
-              <w:t>YYYY-MM-DD</w:t>
+              <w:t>2018-04-12</w:t>
             </w:r>
           </w:p>
         </w:tc>
@@ -31670,11 +31507,34 @@
           <w:p>
             <w:pPr>
               <w:pStyle w:val="TableParagraph"/>
+              <w:ind w:right="299"/>
               <w:rPr>
                 <w:rFonts w:ascii="Times New Roman"/>
                 <w:sz w:val="18"/>
               </w:rPr>
             </w:pPr>
+          </w:p>
+          <w:p>
+            <w:pPr>
+              <w:pStyle w:val="TableParagraph"/>
+              <w:ind w:right="299"/>
+              <w:rPr>
+                <w:rFonts w:ascii="Times New Roman"/>
+                <w:sz w:val="18"/>
+              </w:rPr>
+            </w:pPr>
+            <w:r>
+              <w:rPr>
+                <w:sz w:val="18"/>
+              </w:rPr>
+              <w:t xml:space="preserve">  </w:t>
+            </w:r>
+            <w:r>
+              <w:rPr>
+                <w:sz w:val="18"/>
+              </w:rPr>
+              <w:t>First Draft</w:t>
+            </w:r>
           </w:p>
         </w:tc>
       </w:tr>
@@ -31692,11 +31552,28 @@
           <w:p>
             <w:pPr>
               <w:pStyle w:val="TableParagraph"/>
-              <w:rPr>
-                <w:rFonts w:ascii="Times New Roman"/>
+              <w:spacing w:before="8"/>
+              <w:rPr>
+                <w:b/>
+                <w:sz w:val="16"/>
+              </w:rPr>
+            </w:pPr>
+          </w:p>
+          <w:p>
+            <w:pPr>
+              <w:pStyle w:val="TableParagraph"/>
+              <w:ind w:left="481" w:right="475"/>
+              <w:jc w:val="center"/>
+              <w:rPr>
                 <w:sz w:val="18"/>
               </w:rPr>
             </w:pPr>
+            <w:r>
+              <w:rPr>
+                <w:sz w:val="18"/>
+              </w:rPr>
+              <w:t>1.1</w:t>
+            </w:r>
           </w:p>
         </w:tc>
         <w:tc>
@@ -31706,11 +31583,28 @@
           <w:p>
             <w:pPr>
               <w:pStyle w:val="TableParagraph"/>
-              <w:rPr>
-                <w:rFonts w:ascii="Times New Roman"/>
+              <w:spacing w:before="8"/>
+              <w:rPr>
+                <w:b/>
+                <w:sz w:val="16"/>
+              </w:rPr>
+            </w:pPr>
+          </w:p>
+          <w:p>
+            <w:pPr>
+              <w:pStyle w:val="TableParagraph"/>
+              <w:ind w:left="305" w:right="299"/>
+              <w:jc w:val="center"/>
+              <w:rPr>
                 <w:sz w:val="18"/>
               </w:rPr>
             </w:pPr>
+            <w:r>
+              <w:rPr>
+                <w:sz w:val="18"/>
+              </w:rPr>
+              <w:t>2018-08-01</w:t>
+            </w:r>
           </w:p>
         </w:tc>
         <w:tc>
@@ -31720,11 +31614,28 @@
           <w:p>
             <w:pPr>
               <w:pStyle w:val="TableParagraph"/>
+              <w:ind w:right="299"/>
               <w:rPr>
                 <w:rFonts w:ascii="Times New Roman"/>
                 <w:sz w:val="18"/>
               </w:rPr>
             </w:pPr>
+          </w:p>
+          <w:p>
+            <w:pPr>
+              <w:pStyle w:val="TableParagraph"/>
+              <w:ind w:right="299"/>
+              <w:rPr>
+                <w:rFonts w:ascii="Times New Roman"/>
+                <w:sz w:val="18"/>
+              </w:rPr>
+            </w:pPr>
+            <w:r>
+              <w:rPr>
+                <w:sz w:val="18"/>
+              </w:rPr>
+              <w:t xml:space="preserve">  Minor corrections in API descriptions</w:t>
+            </w:r>
           </w:p>
         </w:tc>
       </w:tr>
@@ -32944,6 +32855,12 @@
                 <w:sz w:val="18"/>
               </w:rPr>
             </w:pPr>
+            <w:r>
+              <w:rPr>
+                <w:sz w:val="18"/>
+              </w:rPr>
+              <w:t>1.0</w:t>
+            </w:r>
           </w:p>
         </w:tc>
         <w:tc>
@@ -32958,6 +32875,12 @@
                 <w:sz w:val="18"/>
               </w:rPr>
             </w:pPr>
+            <w:r>
+              <w:rPr>
+                <w:sz w:val="18"/>
+              </w:rPr>
+              <w:t>2018-04-12</w:t>
+            </w:r>
           </w:p>
         </w:tc>
         <w:tc>
@@ -32967,11 +32890,24 @@
           <w:p>
             <w:pPr>
               <w:pStyle w:val="TableParagraph"/>
+              <w:ind w:left="309"/>
               <w:rPr>
                 <w:rFonts w:ascii="Times New Roman"/>
                 <w:sz w:val="16"/>
               </w:rPr>
             </w:pPr>
+            <w:r>
+              <w:rPr>
+                <w:sz w:val="18"/>
+              </w:rPr>
+              <w:t>First draft</w:t>
+            </w:r>
+            <w:r>
+              <w:rPr>
+                <w:sz w:val="18"/>
+              </w:rPr>
+              <w:t>.</w:t>
+            </w:r>
           </w:p>
         </w:tc>
         <w:tc>
@@ -32987,6 +32923,20 @@
                 <w:sz w:val="18"/>
               </w:rPr>
             </w:pPr>
+            <w:r>
+              <w:rPr>
+                <w:sz w:val="18"/>
+              </w:rPr>
+              <w:t xml:space="preserve">Mohamed </w:t>
+            </w:r>
+            <w:proofErr w:type="spellStart"/>
+            <w:r>
+              <w:rPr>
+                <w:sz w:val="18"/>
+              </w:rPr>
+              <w:t>Fysal</w:t>
+            </w:r>
+            <w:proofErr w:type="spellEnd"/>
           </w:p>
         </w:tc>
       </w:tr>
@@ -33004,11 +32954,18 @@
           <w:p>
             <w:pPr>
               <w:pStyle w:val="TableParagraph"/>
-              <w:rPr>
-                <w:rFonts w:ascii="Times New Roman"/>
-                <w:sz w:val="16"/>
+              <w:ind w:left="173" w:right="169"/>
+              <w:jc w:val="center"/>
+              <w:rPr>
+                <w:sz w:val="18"/>
               </w:rPr>
             </w:pPr>
+            <w:r>
+              <w:rPr>
+                <w:sz w:val="18"/>
+              </w:rPr>
+              <w:t>1.1</w:t>
+            </w:r>
           </w:p>
         </w:tc>
         <w:tc>
@@ -33018,11 +32975,17 @@
           <w:p>
             <w:pPr>
               <w:pStyle w:val="TableParagraph"/>
-              <w:rPr>
-                <w:rFonts w:ascii="Times New Roman"/>
-                <w:sz w:val="16"/>
+              <w:ind w:left="309"/>
+              <w:rPr>
+                <w:sz w:val="18"/>
               </w:rPr>
             </w:pPr>
+            <w:r>
+              <w:rPr>
+                <w:sz w:val="18"/>
+              </w:rPr>
+              <w:t>2018-09-01</w:t>
+            </w:r>
           </w:p>
         </w:tc>
         <w:tc>
@@ -33032,11 +32995,25 @@
           <w:p>
             <w:pPr>
               <w:pStyle w:val="TableParagraph"/>
+              <w:ind w:left="309"/>
               <w:rPr>
                 <w:rFonts w:ascii="Times New Roman"/>
                 <w:sz w:val="16"/>
               </w:rPr>
             </w:pPr>
+            <w:r>
+              <w:rPr>
+                <w:rFonts w:ascii="Times New Roman"/>
+                <w:sz w:val="16"/>
+              </w:rPr>
+              <w:t xml:space="preserve"> </w:t>
+            </w:r>
+            <w:r>
+              <w:rPr>
+                <w:sz w:val="18"/>
+              </w:rPr>
+              <w:t>Minor corrections in API descriptions.</w:t>
+            </w:r>
           </w:p>
         </w:tc>
         <w:tc>
@@ -33046,11 +33023,26 @@
           <w:p>
             <w:pPr>
               <w:pStyle w:val="TableParagraph"/>
-              <w:rPr>
-                <w:rFonts w:ascii="Times New Roman"/>
-                <w:sz w:val="16"/>
+              <w:spacing w:before="123"/>
+              <w:ind w:left="107" w:right="465"/>
+              <w:rPr>
+                <w:sz w:val="18"/>
               </w:rPr>
             </w:pPr>
+            <w:r>
+              <w:rPr>
+                <w:sz w:val="18"/>
+              </w:rPr>
+              <w:t xml:space="preserve">Mohamed </w:t>
+            </w:r>
+            <w:proofErr w:type="spellStart"/>
+            <w:r>
+              <w:rPr>
+                <w:sz w:val="18"/>
+              </w:rPr>
+              <w:t>Fysal</w:t>
+            </w:r>
+            <w:proofErr w:type="spellEnd"/>
           </w:p>
         </w:tc>
       </w:tr>
@@ -33565,6 +33557,7 @@
     <w:r>
       <w:rPr>
         <w:noProof/>
+        <w:lang w:val="en-SG" w:eastAsia="en-SG"/>
       </w:rPr>
       <mc:AlternateContent>
         <mc:Choice Requires="wps">
@@ -33644,7 +33637,7 @@
                             <w:rPr>
                               <w:noProof/>
                             </w:rPr>
-                            <w:t>10</w:t>
+                            <w:t>19</w:t>
                           </w:r>
                           <w:r>
                             <w:fldChar w:fldCharType="end"/>
@@ -33770,7 +33763,7 @@
                       <w:rPr>
                         <w:noProof/>
                       </w:rPr>
-                      <w:t>10</w:t>
+                      <w:t>19</w:t>
                     </w:r>
                     <w:r>
                       <w:fldChar w:fldCharType="end"/>
@@ -33861,6 +33854,7 @@
     <w:r>
       <w:rPr>
         <w:noProof/>
+        <w:lang w:val="en-SG" w:eastAsia="en-SG"/>
       </w:rPr>
       <mc:AlternateContent>
         <mc:Choice Requires="wps">
@@ -33936,6 +33930,7 @@
     <w:r>
       <w:rPr>
         <w:noProof/>
+        <w:lang w:val="en-SG" w:eastAsia="en-SG"/>
       </w:rPr>
       <mc:AlternateContent>
         <mc:Choice Requires="wps">
@@ -34125,6 +34120,7 @@
     <w:r>
       <w:rPr>
         <w:noProof/>
+        <w:lang w:val="en-SG" w:eastAsia="en-SG"/>
       </w:rPr>
       <mc:AlternateContent>
         <mc:Choice Requires="wps">
@@ -34275,6 +34271,7 @@
     <w:r>
       <w:rPr>
         <w:noProof/>
+        <w:lang w:val="en-SG" w:eastAsia="en-SG"/>
       </w:rPr>
       <mc:AlternateContent>
         <mc:Choice Requires="wps">
@@ -34549,6 +34546,7 @@
     <w:r>
       <w:rPr>
         <w:noProof/>
+        <w:lang w:val="en-SG" w:eastAsia="en-SG"/>
       </w:rPr>
       <w:drawing>
         <wp:anchor distT="0" distB="0" distL="0" distR="0" simplePos="0" relativeHeight="268401599" behindDoc="1" locked="0" layoutInCell="1" allowOverlap="1" wp14:anchorId="06CCBF3E" wp14:editId="77D15B74">
@@ -34606,6 +34604,7 @@
     <w:r>
       <w:rPr>
         <w:noProof/>
+        <w:lang w:val="en-SG" w:eastAsia="en-SG"/>
       </w:rPr>
       <mc:AlternateContent>
         <mc:Choice Requires="wps">
@@ -34695,6 +34694,7 @@
     <w:r>
       <w:rPr>
         <w:noProof/>
+        <w:lang w:val="en-SG" w:eastAsia="en-SG"/>
       </w:rPr>
       <mc:AlternateContent>
         <mc:Choice Requires="wps">
@@ -34993,6 +34993,7 @@
     <w:r>
       <w:rPr>
         <w:noProof/>
+        <w:lang w:val="en-SG" w:eastAsia="en-SG"/>
       </w:rPr>
       <w:drawing>
         <wp:anchor distT="0" distB="0" distL="0" distR="0" simplePos="0" relativeHeight="503284984" behindDoc="1" locked="0" layoutInCell="1" allowOverlap="1" wp14:anchorId="68B528A4" wp14:editId="08E510D8">
@@ -35050,6 +35051,7 @@
     <w:r>
       <w:rPr>
         <w:noProof/>
+        <w:lang w:val="en-SG" w:eastAsia="en-SG"/>
       </w:rPr>
       <mc:AlternateContent>
         <mc:Choice Requires="wps">
@@ -35228,6 +35230,7 @@
     <w:r>
       <w:rPr>
         <w:noProof/>
+        <w:lang w:val="en-SG" w:eastAsia="en-SG"/>
       </w:rPr>
       <mc:AlternateContent>
         <mc:Choice Requires="wps">
@@ -35526,6 +35529,7 @@
     <w:r>
       <w:rPr>
         <w:noProof/>
+        <w:lang w:val="en-SG" w:eastAsia="en-SG"/>
       </w:rPr>
       <w:drawing>
         <wp:anchor distT="0" distB="0" distL="0" distR="0" simplePos="0" relativeHeight="503287032" behindDoc="1" locked="0" layoutInCell="1" allowOverlap="1" wp14:anchorId="59F937F2" wp14:editId="48E4251E">
@@ -35583,6 +35587,7 @@
     <w:r>
       <w:rPr>
         <w:noProof/>
+        <w:lang w:val="en-SG" w:eastAsia="en-SG"/>
       </w:rPr>
       <mc:AlternateContent>
         <mc:Choice Requires="wps">
@@ -35658,6 +35663,7 @@
     <w:r>
       <w:rPr>
         <w:noProof/>
+        <w:lang w:val="en-SG" w:eastAsia="en-SG"/>
       </w:rPr>
       <mc:AlternateContent>
         <mc:Choice Requires="wps">
@@ -38400,6 +38406,7 @@
     <w:uiPriority w:val="99"/>
     <w:rsid w:val="006A308F"/>
     <w:tblPr>
+      <w:tblInd w:w="0" w:type="dxa"/>
       <w:tblBorders>
         <w:top w:val="single" w:sz="4" w:space="0" w:color="auto"/>
         <w:left w:val="single" w:sz="4" w:space="0" w:color="auto"/>
@@ -38408,6 +38415,12 @@
         <w:insideH w:val="single" w:sz="4" w:space="0" w:color="auto"/>
         <w:insideV w:val="single" w:sz="4" w:space="0" w:color="auto"/>
       </w:tblBorders>
+      <w:tblCellMar>
+        <w:top w:w="0" w:type="dxa"/>
+        <w:left w:w="108" w:type="dxa"/>
+        <w:bottom w:w="0" w:type="dxa"/>
+        <w:right w:w="108" w:type="dxa"/>
+      </w:tblCellMar>
     </w:tblPr>
   </w:style>
   <w:style w:type="table" w:styleId="LightGrid-Accent1">
@@ -38418,6 +38431,7 @@
     <w:tblPr>
       <w:tblStyleRowBandSize w:val="1"/>
       <w:tblStyleColBandSize w:val="1"/>
+      <w:tblInd w:w="0" w:type="dxa"/>
       <w:tblBorders>
         <w:top w:val="single" w:sz="8" w:space="0" w:color="4F81BD" w:themeColor="accent1"/>
         <w:left w:val="single" w:sz="8" w:space="0" w:color="4F81BD" w:themeColor="accent1"/>
@@ -38426,6 +38440,12 @@
         <w:insideH w:val="single" w:sz="8" w:space="0" w:color="4F81BD" w:themeColor="accent1"/>
         <w:insideV w:val="single" w:sz="8" w:space="0" w:color="4F81BD" w:themeColor="accent1"/>
       </w:tblBorders>
+      <w:tblCellMar>
+        <w:top w:w="0" w:type="dxa"/>
+        <w:left w:w="108" w:type="dxa"/>
+        <w:bottom w:w="0" w:type="dxa"/>
+        <w:right w:w="108" w:type="dxa"/>
+      </w:tblCellMar>
     </w:tblPr>
     <w:tblStylePr w:type="firstRow">
       <w:pPr>
@@ -39066,6 +39086,7 @@
     <w:uiPriority w:val="99"/>
     <w:rsid w:val="006A308F"/>
     <w:tblPr>
+      <w:tblInd w:w="0" w:type="dxa"/>
       <w:tblBorders>
         <w:top w:val="single" w:sz="4" w:space="0" w:color="auto"/>
         <w:left w:val="single" w:sz="4" w:space="0" w:color="auto"/>
@@ -39074,6 +39095,12 @@
         <w:insideH w:val="single" w:sz="4" w:space="0" w:color="auto"/>
         <w:insideV w:val="single" w:sz="4" w:space="0" w:color="auto"/>
       </w:tblBorders>
+      <w:tblCellMar>
+        <w:top w:w="0" w:type="dxa"/>
+        <w:left w:w="108" w:type="dxa"/>
+        <w:bottom w:w="0" w:type="dxa"/>
+        <w:right w:w="108" w:type="dxa"/>
+      </w:tblCellMar>
     </w:tblPr>
   </w:style>
   <w:style w:type="table" w:styleId="LightGrid-Accent1">
@@ -39084,6 +39111,7 @@
     <w:tblPr>
       <w:tblStyleRowBandSize w:val="1"/>
       <w:tblStyleColBandSize w:val="1"/>
+      <w:tblInd w:w="0" w:type="dxa"/>
       <w:tblBorders>
         <w:top w:val="single" w:sz="8" w:space="0" w:color="4F81BD" w:themeColor="accent1"/>
         <w:left w:val="single" w:sz="8" w:space="0" w:color="4F81BD" w:themeColor="accent1"/>
@@ -39092,6 +39120,12 @@
         <w:insideH w:val="single" w:sz="8" w:space="0" w:color="4F81BD" w:themeColor="accent1"/>
         <w:insideV w:val="single" w:sz="8" w:space="0" w:color="4F81BD" w:themeColor="accent1"/>
       </w:tblBorders>
+      <w:tblCellMar>
+        <w:top w:w="0" w:type="dxa"/>
+        <w:left w:w="108" w:type="dxa"/>
+        <w:bottom w:w="0" w:type="dxa"/>
+        <w:right w:w="108" w:type="dxa"/>
+      </w:tblCellMar>
     </w:tblPr>
     <w:tblStylePr w:type="firstRow">
       <w:pPr>
@@ -39580,7 +39614,7 @@
 </file>
 
 <file path=customXml/itemProps1.xml><?xml version="1.0" encoding="utf-8"?>
-<ds:datastoreItem xmlns:ds="http://schemas.openxmlformats.org/officeDocument/2006/customXml" ds:itemID="{792E7D38-9424-4B39-9F0F-755CFB69CE88}">
+<ds:datastoreItem xmlns:ds="http://schemas.openxmlformats.org/officeDocument/2006/customXml" ds:itemID="{77FCFF7D-5BC3-4B29-A074-0F66790253B3}">
   <ds:schemaRefs>
     <ds:schemaRef ds:uri="http://schemas.openxmlformats.org/officeDocument/2006/bibliography"/>
   </ds:schemaRefs>

</xml_diff>